<commit_message>
Update Abstract, Dasar Teori, and Metodologi Penelitian
</commit_message>
<xml_diff>
--- a/thesis/Tugas_Akhir/4 Draft Metodologi Penelitian.docx
+++ b/thesis/Tugas_Akhir/4 Draft Metodologi Penelitian.docx
@@ -1108,7 +1108,7 @@
                     </pic:cNvPicPr>
                   </pic:nvPicPr>
                   <pic:blipFill>
-                    <a:blip r:embed="rId5" cstate="print">
+                    <a:blip r:embed="rId6" cstate="print">
                       <a:extLst>
                         <a:ext uri="{28A0092B-C50C-407E-A947-70E740481C1C}">
                           <a14:useLocalDpi xmlns:a14="http://schemas.microsoft.com/office/drawing/2010/main" val="0"/>
@@ -1434,6 +1434,7 @@
     <w:p>
       <w:pPr>
         <w:pStyle w:val="Heading1"/>
+        <w:spacing w:line="360" w:lineRule="auto"/>
         <w:jc w:val="center"/>
         <w:rPr>
           <w:b/>
@@ -1455,6 +1456,7 @@
     </w:p>
     <w:p>
       <w:pPr>
+        <w:spacing w:line="360" w:lineRule="auto"/>
         <w:jc w:val="center"/>
         <w:rPr>
           <w:sz w:val="32"/>
@@ -1481,6 +1483,7 @@
     </w:p>
     <w:p>
       <w:pPr>
+        <w:spacing w:line="360" w:lineRule="auto"/>
         <w:rPr>
           <w:lang w:val="id-ID" w:eastAsia="id-ID"/>
         </w:rPr>
@@ -1489,6 +1492,7 @@
     <w:p>
       <w:pPr>
         <w:pStyle w:val="Heading2"/>
+        <w:spacing w:line="360" w:lineRule="auto"/>
       </w:pPr>
       <w:bookmarkStart w:id="7" w:name="_Toc76468559"/>
       <w:bookmarkStart w:id="8" w:name="_Hlk81041928"/>
@@ -1515,6 +1519,7 @@
     <w:bookmarkEnd w:id="8"/>
     <w:p>
       <w:pPr>
+        <w:spacing w:line="360" w:lineRule="auto"/>
         <w:ind w:left="720"/>
         <w:rPr>
           <w:lang w:val="id-ID" w:eastAsia="id-ID"/>
@@ -1534,6 +1539,7 @@
           <w:ilvl w:val="0"/>
           <w:numId w:val="2"/>
         </w:numPr>
+        <w:spacing w:line="360" w:lineRule="auto"/>
       </w:pPr>
       <w:r>
         <w:rPr>
@@ -1622,12 +1628,6 @@
         </w:rPr>
         <w:t xml:space="preserve"> 19041.</w:t>
       </w:r>
-    </w:p>
-    <w:p>
-      <w:pPr>
-        <w:pStyle w:val="Default"/>
-        <w:ind w:left="1080"/>
-      </w:pPr>
     </w:p>
     <w:p>
       <w:pPr>
@@ -1636,6 +1636,7 @@
           <w:ilvl w:val="0"/>
           <w:numId w:val="2"/>
         </w:numPr>
+        <w:spacing w:line="360" w:lineRule="auto"/>
       </w:pPr>
       <w:r>
         <w:rPr>
@@ -1741,12 +1742,6 @@
         </w:rPr>
         <w:t>, dan sistem operasi Ubuntu 20.04 LTS.</w:t>
       </w:r>
-    </w:p>
-    <w:p>
-      <w:pPr>
-        <w:pStyle w:val="Default"/>
-        <w:ind w:left="1080"/>
-      </w:pPr>
     </w:p>
     <w:p>
       <w:pPr>
@@ -1755,6 +1750,7 @@
           <w:ilvl w:val="0"/>
           <w:numId w:val="2"/>
         </w:numPr>
+        <w:spacing w:line="360" w:lineRule="auto"/>
       </w:pPr>
       <w:r>
         <w:rPr>
@@ -1857,12 +1853,6 @@
         </w:rPr>
         <w:t>, dan sistem operasi Ubuntu 20.04 LTS.</w:t>
       </w:r>
-    </w:p>
-    <w:p>
-      <w:pPr>
-        <w:pStyle w:val="Default"/>
-        <w:ind w:left="1080"/>
-      </w:pPr>
     </w:p>
     <w:p>
       <w:pPr>
@@ -1871,39 +1861,84 @@
           <w:ilvl w:val="0"/>
           <w:numId w:val="2"/>
         </w:numPr>
-      </w:pPr>
-      <w:r>
-        <w:rPr>
-          <w:sz w:val="23"/>
-          <w:szCs w:val="23"/>
-        </w:rPr>
-        <w:t>Program OpenMC versi 0.13.0</w:t>
-      </w:r>
-      <w:r>
-        <w:rPr>
+        <w:spacing w:line="360" w:lineRule="auto"/>
+      </w:pPr>
+      <w:r>
+        <w:t xml:space="preserve">Layanan penyimpanan data </w:t>
+      </w:r>
+      <w:proofErr w:type="spellStart"/>
+      <w:r>
+        <w:rPr>
+          <w:i/>
+          <w:iCs/>
+        </w:rPr>
+        <w:t>Cloud</w:t>
+      </w:r>
+      <w:proofErr w:type="spellEnd"/>
+      <w:r>
+        <w:rPr>
+          <w:i/>
+          <w:iCs/>
+        </w:rPr>
+        <w:t xml:space="preserve"> </w:t>
+      </w:r>
+      <w:proofErr w:type="spellStart"/>
+      <w:r>
+        <w:rPr>
+          <w:i/>
+          <w:iCs/>
+        </w:rPr>
+        <w:t>Storage</w:t>
+      </w:r>
+      <w:proofErr w:type="spellEnd"/>
+      <w:r>
+        <w:rPr>
+          <w:i/>
+          <w:iCs/>
+        </w:rPr>
+        <w:t xml:space="preserve"> </w:t>
+      </w:r>
+      <w:r>
+        <w:t xml:space="preserve">dari </w:t>
+      </w:r>
+      <w:r>
+        <w:rPr>
+          <w:i/>
+          <w:iCs/>
+          <w:sz w:val="23"/>
+          <w:szCs w:val="23"/>
+        </w:rPr>
+        <w:t xml:space="preserve">Google </w:t>
+      </w:r>
+      <w:proofErr w:type="spellStart"/>
+      <w:r>
+        <w:rPr>
+          <w:i/>
+          <w:iCs/>
+          <w:sz w:val="23"/>
+          <w:szCs w:val="23"/>
+        </w:rPr>
+        <w:t>Cloud</w:t>
+      </w:r>
+      <w:proofErr w:type="spellEnd"/>
+      <w:r>
+        <w:rPr>
+          <w:i/>
+          <w:iCs/>
+          <w:sz w:val="23"/>
+          <w:szCs w:val="23"/>
+        </w:rPr>
+        <w:t xml:space="preserve"> Platform</w:t>
+      </w:r>
+      <w:r>
+        <w:rPr>
+          <w:i/>
+          <w:iCs/>
           <w:sz w:val="23"/>
           <w:szCs w:val="23"/>
         </w:rPr>
         <w:t>.</w:t>
       </w:r>
-      <w:r>
-        <w:rPr>
-          <w:sz w:val="23"/>
-          <w:szCs w:val="23"/>
-        </w:rPr>
-        <w:t>dev untuk melakukan simulasi neutronik.</w:t>
-      </w:r>
-    </w:p>
-    <w:p>
-      <w:pPr>
-        <w:pStyle w:val="Default"/>
-        <w:spacing w:after="164"/>
-        <w:ind w:left="1080"/>
-        <w:rPr>
-          <w:sz w:val="23"/>
-          <w:szCs w:val="23"/>
-        </w:rPr>
-      </w:pPr>
     </w:p>
     <w:p>
       <w:pPr>
@@ -1912,7 +1947,38 @@
           <w:ilvl w:val="0"/>
           <w:numId w:val="2"/>
         </w:numPr>
-        <w:spacing w:after="164"/>
+        <w:spacing w:line="360" w:lineRule="auto"/>
+      </w:pPr>
+      <w:r>
+        <w:rPr>
+          <w:sz w:val="23"/>
+          <w:szCs w:val="23"/>
+        </w:rPr>
+        <w:t>Program OpenMC versi 0.13.0</w:t>
+      </w:r>
+      <w:r>
+        <w:rPr>
+          <w:sz w:val="23"/>
+          <w:szCs w:val="23"/>
+        </w:rPr>
+        <w:t>.</w:t>
+      </w:r>
+      <w:r>
+        <w:rPr>
+          <w:sz w:val="23"/>
+          <w:szCs w:val="23"/>
+        </w:rPr>
+        <w:t>dev untuk melakukan simulasi neutronik.</w:t>
+      </w:r>
+    </w:p>
+    <w:p>
+      <w:pPr>
+        <w:pStyle w:val="Default"/>
+        <w:numPr>
+          <w:ilvl w:val="0"/>
+          <w:numId w:val="2"/>
+        </w:numPr>
+        <w:spacing w:after="164" w:line="360" w:lineRule="auto"/>
         <w:rPr>
           <w:sz w:val="23"/>
           <w:szCs w:val="23"/>
@@ -1933,7 +1999,7 @@
           <w:ilvl w:val="1"/>
           <w:numId w:val="2"/>
         </w:numPr>
-        <w:spacing w:after="164"/>
+        <w:spacing w:after="164" w:line="360" w:lineRule="auto"/>
         <w:rPr>
           <w:sz w:val="23"/>
           <w:szCs w:val="23"/>
@@ -1953,7 +2019,7 @@
           <w:ilvl w:val="1"/>
           <w:numId w:val="2"/>
         </w:numPr>
-        <w:spacing w:after="164"/>
+        <w:spacing w:after="164" w:line="360" w:lineRule="auto"/>
         <w:rPr>
           <w:sz w:val="23"/>
           <w:szCs w:val="23"/>
@@ -1974,7 +2040,7 @@
           <w:ilvl w:val="1"/>
           <w:numId w:val="2"/>
         </w:numPr>
-        <w:spacing w:after="164"/>
+        <w:spacing w:after="164" w:line="360" w:lineRule="auto"/>
         <w:rPr>
           <w:sz w:val="23"/>
           <w:szCs w:val="23"/>
@@ -2004,7 +2070,7 @@
           <w:ilvl w:val="1"/>
           <w:numId w:val="2"/>
         </w:numPr>
-        <w:spacing w:after="164"/>
+        <w:spacing w:after="164" w:line="360" w:lineRule="auto"/>
         <w:rPr>
           <w:sz w:val="23"/>
           <w:szCs w:val="23"/>
@@ -2050,7 +2116,7 @@
           <w:ilvl w:val="1"/>
           <w:numId w:val="2"/>
         </w:numPr>
-        <w:spacing w:after="164"/>
+        <w:spacing w:after="164" w:line="360" w:lineRule="auto"/>
         <w:rPr>
           <w:sz w:val="23"/>
           <w:szCs w:val="23"/>
@@ -2087,7 +2153,7 @@
           <w:ilvl w:val="1"/>
           <w:numId w:val="2"/>
         </w:numPr>
-        <w:spacing w:after="164"/>
+        <w:spacing w:after="164" w:line="360" w:lineRule="auto"/>
         <w:rPr>
           <w:sz w:val="23"/>
           <w:szCs w:val="23"/>
@@ -2131,7 +2197,7 @@
           <w:ilvl w:val="1"/>
           <w:numId w:val="2"/>
         </w:numPr>
-        <w:spacing w:after="164"/>
+        <w:spacing w:after="164" w:line="360" w:lineRule="auto"/>
         <w:rPr>
           <w:sz w:val="23"/>
           <w:szCs w:val="23"/>
@@ -2168,7 +2234,7 @@
           <w:ilvl w:val="1"/>
           <w:numId w:val="2"/>
         </w:numPr>
-        <w:spacing w:after="164"/>
+        <w:spacing w:after="164" w:line="360" w:lineRule="auto"/>
         <w:rPr>
           <w:sz w:val="23"/>
           <w:szCs w:val="23"/>
@@ -2205,7 +2271,7 @@
           <w:ilvl w:val="1"/>
           <w:numId w:val="2"/>
         </w:numPr>
-        <w:spacing w:after="164"/>
+        <w:spacing w:after="164" w:line="360" w:lineRule="auto"/>
         <w:rPr>
           <w:sz w:val="23"/>
           <w:szCs w:val="23"/>
@@ -2249,7 +2315,7 @@
           <w:ilvl w:val="1"/>
           <w:numId w:val="2"/>
         </w:numPr>
-        <w:spacing w:after="164"/>
+        <w:spacing w:after="164" w:line="360" w:lineRule="auto"/>
         <w:rPr>
           <w:sz w:val="23"/>
           <w:szCs w:val="23"/>
@@ -2286,7 +2352,7 @@
           <w:ilvl w:val="1"/>
           <w:numId w:val="2"/>
         </w:numPr>
-        <w:spacing w:after="164"/>
+        <w:spacing w:after="164" w:line="360" w:lineRule="auto"/>
         <w:rPr>
           <w:sz w:val="23"/>
           <w:szCs w:val="23"/>
@@ -2321,7 +2387,7 @@
           <w:ilvl w:val="1"/>
           <w:numId w:val="2"/>
         </w:numPr>
-        <w:spacing w:after="164"/>
+        <w:spacing w:after="164" w:line="360" w:lineRule="auto"/>
         <w:rPr>
           <w:sz w:val="23"/>
           <w:szCs w:val="23"/>
@@ -2358,7 +2424,7 @@
           <w:ilvl w:val="1"/>
           <w:numId w:val="2"/>
         </w:numPr>
-        <w:spacing w:after="164"/>
+        <w:spacing w:after="164" w:line="360" w:lineRule="auto"/>
         <w:rPr>
           <w:sz w:val="23"/>
           <w:szCs w:val="23"/>
@@ -2402,7 +2468,7 @@
           <w:ilvl w:val="1"/>
           <w:numId w:val="2"/>
         </w:numPr>
-        <w:spacing w:after="164"/>
+        <w:spacing w:after="164" w:line="360" w:lineRule="auto"/>
         <w:rPr>
           <w:sz w:val="23"/>
           <w:szCs w:val="23"/>
@@ -2439,7 +2505,7 @@
           <w:ilvl w:val="1"/>
           <w:numId w:val="2"/>
         </w:numPr>
-        <w:spacing w:after="164"/>
+        <w:spacing w:after="164" w:line="360" w:lineRule="auto"/>
         <w:rPr>
           <w:sz w:val="23"/>
           <w:szCs w:val="23"/>
@@ -2476,7 +2542,7 @@
           <w:ilvl w:val="1"/>
           <w:numId w:val="2"/>
         </w:numPr>
-        <w:spacing w:after="164"/>
+        <w:spacing w:after="164" w:line="360" w:lineRule="auto"/>
         <w:rPr>
           <w:sz w:val="23"/>
           <w:szCs w:val="23"/>
@@ -2513,7 +2579,7 @@
           <w:ilvl w:val="1"/>
           <w:numId w:val="2"/>
         </w:numPr>
-        <w:spacing w:after="164"/>
+        <w:spacing w:after="164" w:line="360" w:lineRule="auto"/>
         <w:rPr>
           <w:sz w:val="23"/>
           <w:szCs w:val="23"/>
@@ -2550,7 +2616,7 @@
           <w:ilvl w:val="1"/>
           <w:numId w:val="2"/>
         </w:numPr>
-        <w:spacing w:after="164"/>
+        <w:spacing w:after="164" w:line="360" w:lineRule="auto"/>
         <w:rPr>
           <w:sz w:val="23"/>
           <w:szCs w:val="23"/>
@@ -2594,7 +2660,7 @@
           <w:ilvl w:val="1"/>
           <w:numId w:val="2"/>
         </w:numPr>
-        <w:spacing w:after="164"/>
+        <w:spacing w:after="164" w:line="360" w:lineRule="auto"/>
         <w:rPr>
           <w:sz w:val="23"/>
           <w:szCs w:val="23"/>
@@ -2629,7 +2695,7 @@
           <w:ilvl w:val="1"/>
           <w:numId w:val="2"/>
         </w:numPr>
-        <w:spacing w:after="164"/>
+        <w:spacing w:after="164" w:line="360" w:lineRule="auto"/>
         <w:rPr>
           <w:sz w:val="23"/>
           <w:szCs w:val="23"/>
@@ -2666,7 +2732,7 @@
           <w:ilvl w:val="1"/>
           <w:numId w:val="2"/>
         </w:numPr>
-        <w:spacing w:after="164"/>
+        <w:spacing w:after="164" w:line="360" w:lineRule="auto"/>
         <w:rPr>
           <w:sz w:val="23"/>
           <w:szCs w:val="23"/>
@@ -2689,7 +2755,7 @@
           <w:ilvl w:val="1"/>
           <w:numId w:val="2"/>
         </w:numPr>
-        <w:spacing w:after="164"/>
+        <w:spacing w:after="164" w:line="360" w:lineRule="auto"/>
         <w:rPr>
           <w:sz w:val="23"/>
           <w:szCs w:val="23"/>
@@ -2710,7 +2776,7 @@
           <w:ilvl w:val="1"/>
           <w:numId w:val="2"/>
         </w:numPr>
-        <w:spacing w:after="164"/>
+        <w:spacing w:after="164" w:line="360" w:lineRule="auto"/>
         <w:rPr>
           <w:sz w:val="23"/>
           <w:szCs w:val="23"/>
@@ -2740,7 +2806,7 @@
           <w:ilvl w:val="0"/>
           <w:numId w:val="2"/>
         </w:numPr>
-        <w:spacing w:after="164"/>
+        <w:spacing w:after="164" w:line="360" w:lineRule="auto"/>
         <w:rPr>
           <w:sz w:val="23"/>
           <w:szCs w:val="23"/>
@@ -2761,17 +2827,18 @@
           <w:ilvl w:val="0"/>
           <w:numId w:val="2"/>
         </w:numPr>
-        <w:spacing w:after="164"/>
-        <w:rPr>
-          <w:sz w:val="23"/>
-          <w:szCs w:val="23"/>
-        </w:rPr>
-      </w:pPr>
-      <w:r>
-        <w:rPr>
-          <w:sz w:val="23"/>
-          <w:szCs w:val="23"/>
-        </w:rPr>
+        <w:spacing w:after="164" w:line="360" w:lineRule="auto"/>
+        <w:rPr>
+          <w:sz w:val="23"/>
+          <w:szCs w:val="23"/>
+        </w:rPr>
+      </w:pPr>
+      <w:r>
+        <w:rPr>
+          <w:sz w:val="23"/>
+          <w:szCs w:val="23"/>
+        </w:rPr>
+        <w:lastRenderedPageBreak/>
         <w:t>Data tampang lintang nuklir ENDF/B-VIII.0 dalam format HDF5.</w:t>
       </w:r>
     </w:p>
@@ -2782,7 +2849,7 @@
           <w:ilvl w:val="0"/>
           <w:numId w:val="2"/>
         </w:numPr>
-        <w:spacing w:after="164"/>
+        <w:spacing w:after="164" w:line="360" w:lineRule="auto"/>
         <w:rPr>
           <w:sz w:val="23"/>
           <w:szCs w:val="23"/>
@@ -2813,28 +2880,6 @@
     </w:p>
     <w:p>
       <w:pPr>
-        <w:pStyle w:val="Default"/>
-        <w:spacing w:after="164"/>
-        <w:ind w:left="1080"/>
-        <w:rPr>
-          <w:sz w:val="23"/>
-          <w:szCs w:val="23"/>
-        </w:rPr>
-      </w:pPr>
-    </w:p>
-    <w:p>
-      <w:pPr>
-        <w:pStyle w:val="Default"/>
-        <w:spacing w:after="164"/>
-        <w:ind w:left="1080"/>
-        <w:rPr>
-          <w:sz w:val="23"/>
-          <w:szCs w:val="23"/>
-        </w:rPr>
-      </w:pPr>
-    </w:p>
-    <w:p>
-      <w:pPr>
         <w:pStyle w:val="Heading2"/>
       </w:pPr>
       <w:r>
@@ -2844,11 +2889,13 @@
     <w:p>
       <w:pPr>
         <w:rPr>
-          <w:lang w:val="id-ID" w:eastAsia="id-ID"/>
-        </w:rPr>
-      </w:pPr>
-      <w:r>
-        <w:rPr>
+          <w:sz w:val="24"/>
+          <w:lang w:val="id-ID" w:eastAsia="id-ID"/>
+        </w:rPr>
+      </w:pPr>
+      <w:r>
+        <w:rPr>
+          <w:sz w:val="24"/>
           <w:lang w:val="id-ID" w:eastAsia="id-ID"/>
         </w:rPr>
         <w:tab/>
@@ -2859,12 +2906,15 @@
       <w:pPr>
         <w:keepNext/>
         <w:jc w:val="center"/>
+        <w:rPr>
+          <w:sz w:val="24"/>
+        </w:rPr>
       </w:pPr>
       <w:r>
         <w:rPr>
           <w:noProof/>
-        </w:rPr>
-        <w:lastRenderedPageBreak/>
+          <w:sz w:val="24"/>
+        </w:rPr>
         <w:drawing>
           <wp:inline distT="0" distB="0" distL="0" distR="0" wp14:anchorId="4CF43A9F" wp14:editId="7569A1B8">
             <wp:extent cx="3152633" cy="4862712"/>
@@ -2883,7 +2933,7 @@
                     </pic:cNvPicPr>
                   </pic:nvPicPr>
                   <pic:blipFill>
-                    <a:blip r:embed="rId6">
+                    <a:blip r:embed="rId7">
                       <a:extLst>
                         <a:ext uri="{28A0092B-C50C-407E-A947-70E740481C1C}">
                           <a14:useLocalDpi xmlns:a14="http://schemas.microsoft.com/office/drawing/2010/main" val="0"/>
@@ -2920,32 +2970,58 @@
         <w:pStyle w:val="Caption"/>
         <w:jc w:val="center"/>
         <w:rPr>
-          <w:lang w:val="id-ID" w:eastAsia="id-ID"/>
-        </w:rPr>
-      </w:pPr>
-      <w:r>
+          <w:sz w:val="24"/>
+          <w:szCs w:val="24"/>
+          <w:lang w:val="id-ID" w:eastAsia="id-ID"/>
+        </w:rPr>
+      </w:pPr>
+      <w:r>
+        <w:rPr>
+          <w:sz w:val="24"/>
+          <w:szCs w:val="24"/>
+        </w:rPr>
         <w:t xml:space="preserve">Gambar </w:t>
       </w:r>
       <w:r>
+        <w:rPr>
+          <w:sz w:val="24"/>
+          <w:szCs w:val="24"/>
+        </w:rPr>
         <w:fldChar w:fldCharType="begin"/>
       </w:r>
       <w:r>
+        <w:rPr>
+          <w:sz w:val="24"/>
+          <w:szCs w:val="24"/>
+        </w:rPr>
         <w:instrText xml:space="preserve"> SEQ Gambar \* ARABIC </w:instrText>
       </w:r>
       <w:r>
+        <w:rPr>
+          <w:sz w:val="24"/>
+          <w:szCs w:val="24"/>
+        </w:rPr>
         <w:fldChar w:fldCharType="separate"/>
       </w:r>
       <w:r>
         <w:rPr>
           <w:noProof/>
+          <w:sz w:val="24"/>
+          <w:szCs w:val="24"/>
         </w:rPr>
         <w:t>2</w:t>
       </w:r>
       <w:r>
+        <w:rPr>
+          <w:sz w:val="24"/>
+          <w:szCs w:val="24"/>
+        </w:rPr>
         <w:fldChar w:fldCharType="end"/>
       </w:r>
       <w:r>
         <w:rPr>
+          <w:sz w:val="24"/>
+          <w:szCs w:val="24"/>
           <w:lang w:val="id-ID"/>
         </w:rPr>
         <w:t xml:space="preserve"> Diagram alir penelitian secara umum</w:t>
@@ -2955,23 +3031,32 @@
       <w:pPr>
         <w:pStyle w:val="Heading3"/>
         <w:rPr>
+          <w:sz w:val="24"/>
           <w:lang w:val="id-ID"/>
         </w:rPr>
       </w:pPr>
       <w:r>
+        <w:rPr>
+          <w:sz w:val="24"/>
+        </w:rPr>
         <w:t>IV.2</w:t>
       </w:r>
       <w:r>
         <w:rPr>
+          <w:sz w:val="24"/>
           <w:lang w:val="id-ID"/>
         </w:rPr>
         <w:t>.1</w:t>
       </w:r>
       <w:r>
+        <w:rPr>
+          <w:sz w:val="24"/>
+        </w:rPr>
         <w:t xml:space="preserve"> </w:t>
       </w:r>
       <w:r>
         <w:rPr>
+          <w:sz w:val="24"/>
           <w:lang w:val="id-ID"/>
         </w:rPr>
         <w:t>Pembuatan Geometri</w:t>
@@ -2980,6 +3065,7 @@
     <w:p>
       <w:pPr>
         <w:rPr>
+          <w:sz w:val="24"/>
           <w:lang w:val="id-ID"/>
         </w:rPr>
       </w:pPr>
@@ -2988,15 +3074,20 @@
       <w:pPr>
         <w:pStyle w:val="Heading3"/>
         <w:rPr>
+          <w:sz w:val="24"/>
           <w:lang w:val="id-ID"/>
         </w:rPr>
       </w:pPr>
       <w:r>
+        <w:rPr>
+          <w:sz w:val="24"/>
+        </w:rPr>
         <w:lastRenderedPageBreak/>
         <w:t>IV.2</w:t>
       </w:r>
       <w:r>
         <w:rPr>
+          <w:sz w:val="24"/>
           <w:lang w:val="id-ID"/>
         </w:rPr>
         <w:t>.2 Pembuatan Material</w:t>
@@ -3006,14 +3097,19 @@
       <w:pPr>
         <w:pStyle w:val="Heading3"/>
         <w:rPr>
+          <w:sz w:val="24"/>
           <w:lang w:val="id-ID"/>
         </w:rPr>
       </w:pPr>
       <w:r>
+        <w:rPr>
+          <w:sz w:val="24"/>
+        </w:rPr>
         <w:t>IV.2</w:t>
       </w:r>
       <w:r>
         <w:rPr>
+          <w:sz w:val="24"/>
           <w:lang w:val="id-ID"/>
         </w:rPr>
         <w:t>.3 Pembuatan Sumber</w:t>
@@ -3023,14 +3119,19 @@
       <w:pPr>
         <w:pStyle w:val="Heading3"/>
         <w:rPr>
+          <w:sz w:val="24"/>
           <w:lang w:val="id-ID"/>
         </w:rPr>
       </w:pPr>
       <w:r>
+        <w:rPr>
+          <w:sz w:val="24"/>
+        </w:rPr>
         <w:t>IV.2</w:t>
       </w:r>
       <w:r>
         <w:rPr>
+          <w:sz w:val="24"/>
           <w:lang w:val="id-ID"/>
         </w:rPr>
         <w:t xml:space="preserve">.4 Pembuatan </w:t>
@@ -3038,6 +3139,7 @@
       <w:proofErr w:type="spellStart"/>
       <w:r>
         <w:rPr>
+          <w:sz w:val="24"/>
           <w:lang w:val="id-ID"/>
         </w:rPr>
         <w:t>Tally</w:t>
@@ -3048,14 +3150,19 @@
       <w:pPr>
         <w:pStyle w:val="Heading3"/>
         <w:rPr>
+          <w:sz w:val="24"/>
           <w:lang w:val="id-ID"/>
         </w:rPr>
       </w:pPr>
       <w:r>
+        <w:rPr>
+          <w:sz w:val="24"/>
+        </w:rPr>
         <w:t>IV.2</w:t>
       </w:r>
       <w:r>
         <w:rPr>
+          <w:sz w:val="24"/>
           <w:lang w:val="id-ID"/>
         </w:rPr>
         <w:t>.5 Pembuatan Kode Python</w:t>
@@ -3065,14 +3172,19 @@
       <w:pPr>
         <w:pStyle w:val="Heading3"/>
         <w:rPr>
+          <w:sz w:val="24"/>
           <w:lang w:val="id-ID"/>
         </w:rPr>
       </w:pPr>
       <w:r>
+        <w:rPr>
+          <w:sz w:val="24"/>
+        </w:rPr>
         <w:t>IV.2</w:t>
       </w:r>
       <w:r>
         <w:rPr>
+          <w:sz w:val="24"/>
           <w:lang w:val="id-ID"/>
         </w:rPr>
         <w:t xml:space="preserve">.6 Pembuatan Kode </w:t>
@@ -3080,6 +3192,7 @@
       <w:proofErr w:type="spellStart"/>
       <w:r>
         <w:rPr>
+          <w:sz w:val="24"/>
           <w:lang w:val="id-ID"/>
         </w:rPr>
         <w:t>Bash</w:t>
@@ -3090,12 +3203,14 @@
       <w:pPr>
         <w:jc w:val="center"/>
         <w:rPr>
+          <w:sz w:val="24"/>
           <w:lang w:val="id-ID"/>
         </w:rPr>
       </w:pPr>
       <w:r>
         <w:rPr>
           <w:noProof/>
+          <w:sz w:val="24"/>
         </w:rPr>
         <w:drawing>
           <wp:inline distT="0" distB="0" distL="0" distR="0" wp14:anchorId="7AF74FBE" wp14:editId="26D66486">
@@ -3115,7 +3230,7 @@
                     </pic:cNvPicPr>
                   </pic:nvPicPr>
                   <pic:blipFill>
-                    <a:blip r:embed="rId7">
+                    <a:blip r:embed="rId8">
                       <a:extLst>
                         <a:ext uri="{28A0092B-C50C-407E-A947-70E740481C1C}">
                           <a14:useLocalDpi xmlns:a14="http://schemas.microsoft.com/office/drawing/2010/main" val="0"/>
@@ -3150,6 +3265,7 @@
     <w:p>
       <w:pPr>
         <w:rPr>
+          <w:sz w:val="24"/>
           <w:lang w:val="id-ID"/>
         </w:rPr>
       </w:pPr>
@@ -3159,21 +3275,90 @@
         <w:pStyle w:val="Heading2"/>
       </w:pPr>
       <w:r>
+        <w:lastRenderedPageBreak/>
         <w:t>IV.3 Analisis Data Penelitian</w:t>
       </w:r>
     </w:p>
     <w:p>
       <w:pPr>
+        <w:jc w:val="center"/>
+        <w:rPr>
+          <w:sz w:val="24"/>
+          <w:lang w:val="id-ID" w:eastAsia="id-ID"/>
+        </w:rPr>
+      </w:pPr>
+      <w:r>
+        <w:rPr>
+          <w:noProof/>
+          <w:sz w:val="24"/>
+        </w:rPr>
+        <w:drawing>
+          <wp:inline distT="0" distB="0" distL="0" distR="0" wp14:anchorId="76E978A9" wp14:editId="6E581797">
+            <wp:extent cx="1350645" cy="5922645"/>
+            <wp:effectExtent l="0" t="0" r="0" b="0"/>
+            <wp:docPr id="2" name="Picture 2"/>
+            <wp:cNvGraphicFramePr>
+              <a:graphicFrameLocks xmlns:a="http://schemas.openxmlformats.org/drawingml/2006/main" noChangeAspect="1"/>
+            </wp:cNvGraphicFramePr>
+            <a:graphic xmlns:a="http://schemas.openxmlformats.org/drawingml/2006/main">
+              <a:graphicData uri="http://schemas.openxmlformats.org/drawingml/2006/picture">
+                <pic:pic xmlns:pic="http://schemas.openxmlformats.org/drawingml/2006/picture">
+                  <pic:nvPicPr>
+                    <pic:cNvPr id="0" name="Picture 1"/>
+                    <pic:cNvPicPr>
+                      <a:picLocks noChangeAspect="1" noChangeArrowheads="1"/>
+                    </pic:cNvPicPr>
+                  </pic:nvPicPr>
+                  <pic:blipFill>
+                    <a:blip r:embed="rId9">
+                      <a:extLst>
+                        <a:ext uri="{28A0092B-C50C-407E-A947-70E740481C1C}">
+                          <a14:useLocalDpi xmlns:a14="http://schemas.microsoft.com/office/drawing/2010/main" val="0"/>
+                        </a:ext>
+                      </a:extLst>
+                    </a:blip>
+                    <a:srcRect/>
+                    <a:stretch>
+                      <a:fillRect/>
+                    </a:stretch>
+                  </pic:blipFill>
+                  <pic:spPr bwMode="auto">
+                    <a:xfrm>
+                      <a:off x="0" y="0"/>
+                      <a:ext cx="1350645" cy="5922645"/>
+                    </a:xfrm>
+                    <a:prstGeom prst="rect">
+                      <a:avLst/>
+                    </a:prstGeom>
+                    <a:noFill/>
+                    <a:ln>
+                      <a:noFill/>
+                    </a:ln>
+                  </pic:spPr>
+                </pic:pic>
+              </a:graphicData>
+            </a:graphic>
+          </wp:inline>
+        </w:drawing>
+      </w:r>
+    </w:p>
+    <w:p>
+      <w:pPr>
         <w:pStyle w:val="Heading3"/>
         <w:rPr>
+          <w:sz w:val="24"/>
           <w:lang w:val="id-ID"/>
         </w:rPr>
       </w:pPr>
       <w:r>
+        <w:rPr>
+          <w:sz w:val="24"/>
+        </w:rPr>
         <w:t>IV.</w:t>
       </w:r>
       <w:r>
         <w:rPr>
+          <w:sz w:val="24"/>
           <w:lang w:val="id-ID"/>
         </w:rPr>
         <w:t>3.1 Pengumpulan Data Simulasi</w:t>
@@ -3183,14 +3368,19 @@
       <w:pPr>
         <w:pStyle w:val="Heading3"/>
         <w:rPr>
+          <w:sz w:val="24"/>
           <w:lang w:val="id-ID"/>
         </w:rPr>
       </w:pPr>
       <w:r>
+        <w:rPr>
+          <w:sz w:val="24"/>
+        </w:rPr>
         <w:t>IV.</w:t>
       </w:r>
       <w:r>
         <w:rPr>
+          <w:sz w:val="24"/>
           <w:lang w:val="id-ID"/>
         </w:rPr>
         <w:t xml:space="preserve">3.2 </w:t>
@@ -3200,6 +3390,7 @@
         <w:rPr>
           <w:i/>
           <w:iCs/>
+          <w:sz w:val="24"/>
           <w:lang w:val="id-ID"/>
         </w:rPr>
         <w:t>Preprocessing</w:t>
@@ -3209,12 +3400,14 @@
         <w:rPr>
           <w:i/>
           <w:iCs/>
+          <w:sz w:val="24"/>
           <w:lang w:val="id-ID"/>
         </w:rPr>
         <w:t xml:space="preserve"> </w:t>
       </w:r>
       <w:r>
         <w:rPr>
+          <w:sz w:val="24"/>
           <w:lang w:val="id-ID"/>
         </w:rPr>
         <w:t>Data</w:t>
@@ -3224,14 +3417,19 @@
       <w:pPr>
         <w:pStyle w:val="Heading3"/>
         <w:rPr>
+          <w:sz w:val="24"/>
           <w:lang w:val="id-ID"/>
         </w:rPr>
       </w:pPr>
       <w:r>
+        <w:rPr>
+          <w:sz w:val="24"/>
+        </w:rPr>
         <w:t>IV.</w:t>
       </w:r>
       <w:r>
         <w:rPr>
+          <w:sz w:val="24"/>
           <w:lang w:val="id-ID"/>
         </w:rPr>
         <w:t xml:space="preserve">3.3 Pembuatan Model Pembelajaran Mesin </w:t>
@@ -3239,6 +3437,7 @@
       <w:proofErr w:type="spellStart"/>
       <w:r>
         <w:rPr>
+          <w:sz w:val="24"/>
           <w:lang w:val="id-ID"/>
         </w:rPr>
         <w:t>XGBoost</w:t>
@@ -3249,14 +3448,19 @@
       <w:pPr>
         <w:pStyle w:val="Heading3"/>
         <w:rPr>
+          <w:sz w:val="24"/>
           <w:lang w:val="id-ID"/>
         </w:rPr>
       </w:pPr>
       <w:r>
+        <w:rPr>
+          <w:sz w:val="24"/>
+        </w:rPr>
         <w:t>IV.</w:t>
       </w:r>
       <w:r>
         <w:rPr>
+          <w:sz w:val="24"/>
           <w:lang w:val="id-ID"/>
         </w:rPr>
         <w:t xml:space="preserve">3.4 </w:t>
@@ -3266,6 +3470,7 @@
         <w:rPr>
           <w:i/>
           <w:iCs/>
+          <w:sz w:val="24"/>
           <w:lang w:val="id-ID"/>
         </w:rPr>
         <w:t>Hyperparameter</w:t>
@@ -3275,6 +3480,7 @@
         <w:rPr>
           <w:i/>
           <w:iCs/>
+          <w:sz w:val="24"/>
           <w:lang w:val="id-ID"/>
         </w:rPr>
         <w:t xml:space="preserve"> </w:t>
@@ -3284,6 +3490,7 @@
         <w:rPr>
           <w:i/>
           <w:iCs/>
+          <w:sz w:val="24"/>
           <w:lang w:val="id-ID"/>
         </w:rPr>
         <w:t>Tunning</w:t>
@@ -3293,12 +3500,14 @@
         <w:rPr>
           <w:i/>
           <w:iCs/>
+          <w:sz w:val="24"/>
           <w:lang w:val="id-ID"/>
         </w:rPr>
         <w:t xml:space="preserve"> </w:t>
       </w:r>
       <w:r>
         <w:rPr>
+          <w:sz w:val="24"/>
           <w:lang w:val="id-ID"/>
         </w:rPr>
         <w:t xml:space="preserve">Model </w:t>
@@ -3306,6 +3515,7 @@
       <w:proofErr w:type="spellStart"/>
       <w:r>
         <w:rPr>
+          <w:sz w:val="24"/>
           <w:lang w:val="id-ID"/>
         </w:rPr>
         <w:t>XGBoost</w:t>
@@ -3316,14 +3526,19 @@
       <w:pPr>
         <w:pStyle w:val="Heading3"/>
         <w:rPr>
-          <w:lang w:val="id-ID" w:eastAsia="id-ID"/>
-        </w:rPr>
-      </w:pPr>
-      <w:r>
+          <w:sz w:val="24"/>
+          <w:lang w:val="id-ID" w:eastAsia="id-ID"/>
+        </w:rPr>
+      </w:pPr>
+      <w:r>
+        <w:rPr>
+          <w:sz w:val="24"/>
+        </w:rPr>
         <w:t>IV.</w:t>
       </w:r>
       <w:r>
         <w:rPr>
+          <w:sz w:val="24"/>
           <w:lang w:val="id-ID"/>
         </w:rPr>
         <w:t>3.5 Penentuan Desain Blanket Optimal</w:t>
@@ -4646,4 +4861,16 @@
     </a:ext>
   </a:extLst>
 </a:theme>
+</file>
+
+<file path=customXml/item1.xml><?xml version="1.0" encoding="utf-8"?>
+<b:Sources xmlns:b="http://schemas.openxmlformats.org/officeDocument/2006/bibliography" xmlns="http://schemas.openxmlformats.org/officeDocument/2006/bibliography" SelectedStyle="\IEEE2006OfficeOnline.xsl" StyleName="IEEE" Version="2006"/>
+</file>
+
+<file path=customXml/itemProps1.xml><?xml version="1.0" encoding="utf-8"?>
+<ds:datastoreItem xmlns:ds="http://schemas.openxmlformats.org/officeDocument/2006/customXml" ds:itemID="{16C5CA31-26D4-4DB8-A4DC-33372443726D}">
+  <ds:schemaRefs>
+    <ds:schemaRef ds:uri="http://schemas.openxmlformats.org/officeDocument/2006/bibliography"/>
+  </ds:schemaRefs>
+</ds:datastoreItem>
 </file>
</xml_diff>

<commit_message>
Update Pelaksanaan Penelitian and Tugas Akhir
</commit_message>
<xml_diff>
--- a/thesis/Tugas_Akhir/4 Draft Metodologi Penelitian.docx
+++ b/thesis/Tugas_Akhir/4 Draft Metodologi Penelitian.docx
@@ -20,6 +20,7 @@
         </w:rPr>
       </w:pPr>
       <w:bookmarkStart w:id="0" w:name="_Toc76468557"/>
+      <w:proofErr w:type="spellStart"/>
       <w:r>
         <w:rPr>
           <w:rFonts w:ascii="Arial-BoldMT" w:eastAsiaTheme="minorHAnsi" w:hAnsi="Arial-BoldMT" w:cs="Arial-BoldMT"/>
@@ -40,7 +41,19 @@
           <w:szCs w:val="26"/>
           <w:lang w:val="id-ID" w:eastAsia="en-US"/>
         </w:rPr>
-        <w:t>BAB IV. Pelaksanaan Penelitian</w:t>
+        <w:t>BAB</w:t>
+      </w:r>
+      <w:proofErr w:type="spellEnd"/>
+      <w:r>
+        <w:rPr>
+          <w:rFonts w:ascii="Arial-BoldMT" w:eastAsiaTheme="minorHAnsi" w:hAnsi="Arial-BoldMT" w:cs="Arial-BoldMT"/>
+          <w:b/>
+          <w:bCs/>
+          <w:sz w:val="26"/>
+          <w:szCs w:val="26"/>
+          <w:lang w:val="id-ID" w:eastAsia="en-US"/>
+        </w:rPr>
+        <w:t xml:space="preserve"> IV. Pelaksanaan Penelitian</w:t>
       </w:r>
     </w:p>
     <w:p>
@@ -134,6 +147,7 @@
         </w:rPr>
         <w:t>bisa berupa perangkat keras (</w:t>
       </w:r>
+      <w:proofErr w:type="spellStart"/>
       <w:r>
         <w:rPr>
           <w:rFonts w:ascii="TimesNewRomanPS-ItalicMT" w:eastAsiaTheme="minorHAnsi" w:hAnsi="TimesNewRomanPS-ItalicMT" w:cs="TimesNewRomanPS-ItalicMT"/>
@@ -144,6 +158,7 @@
         </w:rPr>
         <w:t>hardware</w:t>
       </w:r>
+      <w:proofErr w:type="spellEnd"/>
       <w:r>
         <w:rPr>
           <w:rFonts w:ascii="TimesNewRomanPSMT" w:eastAsia="TimesNewRomanPSMT" w:hAnsi="Arial-BoldMT" w:cs="TimesNewRomanPSMT"/>
@@ -152,6 +167,7 @@
         </w:rPr>
         <w:t>) maupun perangkat lunak (</w:t>
       </w:r>
+      <w:proofErr w:type="spellStart"/>
       <w:r>
         <w:rPr>
           <w:rFonts w:ascii="TimesNewRomanPS-ItalicMT" w:eastAsiaTheme="minorHAnsi" w:hAnsi="TimesNewRomanPS-ItalicMT" w:cs="TimesNewRomanPS-ItalicMT"/>
@@ -162,6 +178,7 @@
         </w:rPr>
         <w:t>software</w:t>
       </w:r>
+      <w:proofErr w:type="spellEnd"/>
       <w:r>
         <w:rPr>
           <w:rFonts w:ascii="TimesNewRomanPSMT" w:eastAsia="TimesNewRomanPSMT" w:hAnsi="Arial-BoldMT" w:cs="TimesNewRomanPSMT"/>
@@ -237,7 +254,25 @@
           <w:szCs w:val="22"/>
           <w:lang w:val="id-ID" w:eastAsia="en-US"/>
         </w:rPr>
-        <w:t>c) Jika penelitian bersifat empirik, gambarkan rancangan sistem alat untuk penelitian.</w:t>
+        <w:t xml:space="preserve">c) Jika penelitian bersifat </w:t>
+      </w:r>
+      <w:proofErr w:type="spellStart"/>
+      <w:r>
+        <w:rPr>
+          <w:rFonts w:ascii="TimesNewRomanPSMT" w:eastAsia="TimesNewRomanPSMT" w:hAnsi="Arial-BoldMT" w:cs="TimesNewRomanPSMT"/>
+          <w:szCs w:val="22"/>
+          <w:lang w:val="id-ID" w:eastAsia="en-US"/>
+        </w:rPr>
+        <w:t>empirik</w:t>
+      </w:r>
+      <w:proofErr w:type="spellEnd"/>
+      <w:r>
+        <w:rPr>
+          <w:rFonts w:ascii="TimesNewRomanPSMT" w:eastAsia="TimesNewRomanPSMT" w:hAnsi="Arial-BoldMT" w:cs="TimesNewRomanPSMT"/>
+          <w:szCs w:val="22"/>
+          <w:lang w:val="id-ID" w:eastAsia="en-US"/>
+        </w:rPr>
+        <w:t>, gambarkan rancangan sistem alat untuk penelitian.</w:t>
       </w:r>
     </w:p>
     <w:p>
@@ -498,7 +533,25 @@
           <w:szCs w:val="22"/>
           <w:lang w:val="id-ID" w:eastAsia="en-US"/>
         </w:rPr>
-        <w:t>korelasi, dlsb.), atau dalam bentuk besaran khusus tertentu sesuai dengan parameter atau</w:t>
+        <w:t xml:space="preserve">korelasi, </w:t>
+      </w:r>
+      <w:proofErr w:type="spellStart"/>
+      <w:r>
+        <w:rPr>
+          <w:rFonts w:ascii="TimesNewRomanPSMT" w:eastAsia="TimesNewRomanPSMT" w:hAnsi="Arial-BoldMT" w:cs="TimesNewRomanPSMT"/>
+          <w:szCs w:val="22"/>
+          <w:lang w:val="id-ID" w:eastAsia="en-US"/>
+        </w:rPr>
+        <w:t>dlsb</w:t>
+      </w:r>
+      <w:proofErr w:type="spellEnd"/>
+      <w:r>
+        <w:rPr>
+          <w:rFonts w:ascii="TimesNewRomanPSMT" w:eastAsia="TimesNewRomanPSMT" w:hAnsi="Arial-BoldMT" w:cs="TimesNewRomanPSMT"/>
+          <w:szCs w:val="22"/>
+          <w:lang w:val="id-ID" w:eastAsia="en-US"/>
+        </w:rPr>
+        <w:t>.), atau dalam bentuk besaran khusus tertentu sesuai dengan parameter atau</w:t>
       </w:r>
     </w:p>
     <w:p>
@@ -562,7 +615,25 @@
           <w:szCs w:val="22"/>
           <w:lang w:val="id-ID" w:eastAsia="en-US"/>
         </w:rPr>
-        <w:t>statistik (rata-rata, korelasi, dlsb) variabel penelitian.</w:t>
+        <w:t xml:space="preserve">statistik (rata-rata, korelasi, </w:t>
+      </w:r>
+      <w:proofErr w:type="spellStart"/>
+      <w:r>
+        <w:rPr>
+          <w:rFonts w:ascii="TimesNewRomanPSMT" w:eastAsia="TimesNewRomanPSMT" w:hAnsi="Arial-BoldMT" w:cs="TimesNewRomanPSMT"/>
+          <w:szCs w:val="22"/>
+          <w:lang w:val="id-ID" w:eastAsia="en-US"/>
+        </w:rPr>
+        <w:t>dlsb</w:t>
+      </w:r>
+      <w:proofErr w:type="spellEnd"/>
+      <w:r>
+        <w:rPr>
+          <w:rFonts w:ascii="TimesNewRomanPSMT" w:eastAsia="TimesNewRomanPSMT" w:hAnsi="Arial-BoldMT" w:cs="TimesNewRomanPSMT"/>
+          <w:szCs w:val="22"/>
+          <w:lang w:val="id-ID" w:eastAsia="en-US"/>
+        </w:rPr>
+        <w:t>) variabel penelitian.</w:t>
       </w:r>
     </w:p>
     <w:p>
@@ -653,49 +724,125 @@
         <w:tab/>
         <w:t xml:space="preserve">Penelitian ini merupakan penelitian pengembangan metode optimasi </w:t>
       </w:r>
+      <w:proofErr w:type="spellStart"/>
       <w:r>
         <w:rPr>
           <w:i/>
           <w:iCs/>
           <w:lang w:val="id-ID" w:eastAsia="id-ID"/>
         </w:rPr>
-        <w:t xml:space="preserve">blanket </w:t>
-      </w:r>
-      <w:r>
-        <w:rPr>
-          <w:lang w:val="id-ID" w:eastAsia="id-ID"/>
-        </w:rPr>
-        <w:t xml:space="preserve">reaktor fusi nuklir untuk mendapatkan desain </w:t>
-      </w:r>
+        <w:t>blanket</w:t>
+      </w:r>
+      <w:proofErr w:type="spellEnd"/>
       <w:r>
         <w:rPr>
           <w:i/>
           <w:iCs/>
           <w:lang w:val="id-ID" w:eastAsia="id-ID"/>
         </w:rPr>
-        <w:t xml:space="preserve">blanket </w:t>
+        <w:t xml:space="preserve"> </w:t>
       </w:r>
       <w:r>
         <w:rPr>
           <w:lang w:val="id-ID" w:eastAsia="id-ID"/>
         </w:rPr>
-        <w:t xml:space="preserve">yang optimal. Aspek yang akan dikembangkan pada penelitian ini adalah penggabungan Metode Monte Carlo dengan algoritma </w:t>
-      </w:r>
+        <w:t xml:space="preserve">reaktor fusi nuklir untuk mendapatkan desain </w:t>
+      </w:r>
+      <w:proofErr w:type="spellStart"/>
       <w:r>
         <w:rPr>
           <w:i/>
           <w:iCs/>
           <w:lang w:val="id-ID" w:eastAsia="id-ID"/>
         </w:rPr>
-        <w:t xml:space="preserve">Machine Learning </w:t>
-      </w:r>
+        <w:t>blanket</w:t>
+      </w:r>
+      <w:proofErr w:type="spellEnd"/>
+      <w:r>
+        <w:rPr>
+          <w:i/>
+          <w:iCs/>
+          <w:lang w:val="id-ID" w:eastAsia="id-ID"/>
+        </w:rPr>
+        <w:t xml:space="preserve"> </w:t>
+      </w:r>
+      <w:r>
+        <w:rPr>
+          <w:lang w:val="id-ID" w:eastAsia="id-ID"/>
+        </w:rPr>
+        <w:t xml:space="preserve">yang optimal. Aspek yang akan dikembangkan pada penelitian ini adalah penggabungan Metode Monte Carlo dengan algoritma </w:t>
+      </w:r>
+      <w:proofErr w:type="spellStart"/>
+      <w:r>
+        <w:rPr>
+          <w:i/>
+          <w:iCs/>
+          <w:lang w:val="id-ID" w:eastAsia="id-ID"/>
+        </w:rPr>
+        <w:t>Machine</w:t>
+      </w:r>
+      <w:proofErr w:type="spellEnd"/>
+      <w:r>
+        <w:rPr>
+          <w:i/>
+          <w:iCs/>
+          <w:lang w:val="id-ID" w:eastAsia="id-ID"/>
+        </w:rPr>
+        <w:t xml:space="preserve"> </w:t>
+      </w:r>
+      <w:proofErr w:type="spellStart"/>
+      <w:r>
+        <w:rPr>
+          <w:i/>
+          <w:iCs/>
+          <w:lang w:val="id-ID" w:eastAsia="id-ID"/>
+        </w:rPr>
+        <w:t>Learning</w:t>
+      </w:r>
+      <w:proofErr w:type="spellEnd"/>
+      <w:r>
+        <w:rPr>
+          <w:i/>
+          <w:iCs/>
+          <w:lang w:val="id-ID" w:eastAsia="id-ID"/>
+        </w:rPr>
+        <w:t xml:space="preserve"> </w:t>
+      </w:r>
+      <w:proofErr w:type="spellStart"/>
       <w:r>
         <w:rPr>
           <w:i/>
           <w:iCs/>
           <w:lang w:eastAsia="id-ID"/>
         </w:rPr>
-        <w:t>Convulotonal Neutal Networks</w:t>
+        <w:t>Convulotonal</w:t>
+      </w:r>
+      <w:proofErr w:type="spellEnd"/>
+      <w:r>
+        <w:rPr>
+          <w:i/>
+          <w:iCs/>
+          <w:lang w:eastAsia="id-ID"/>
+        </w:rPr>
+        <w:t xml:space="preserve"> </w:t>
+      </w:r>
+      <w:proofErr w:type="spellStart"/>
+      <w:r>
+        <w:rPr>
+          <w:i/>
+          <w:iCs/>
+          <w:lang w:eastAsia="id-ID"/>
+        </w:rPr>
+        <w:t>Neutal</w:t>
+      </w:r>
+      <w:proofErr w:type="spellEnd"/>
+      <w:r>
+        <w:rPr>
+          <w:i/>
+          <w:iCs/>
+          <w:lang w:eastAsia="id-ID"/>
+        </w:rPr>
+        <w:t xml:space="preserve"> Networks</w:t>
       </w:r>
       <w:r>
         <w:rPr>
@@ -703,19 +850,43 @@
         </w:rPr>
         <w:t xml:space="preserve">. Adapun pada penelitian lain hanya digunakan perangkat lunak MCNP untuk melakukan pemodelan dan simulasi partikel dan analisis data secara terpisah menggunakan perangkat lunak berbasis </w:t>
       </w:r>
+      <w:proofErr w:type="spellStart"/>
       <w:r>
         <w:rPr>
           <w:i/>
           <w:iCs/>
           <w:lang w:val="id-ID" w:eastAsia="id-ID"/>
         </w:rPr>
-        <w:t xml:space="preserve">spreadsheet </w:t>
-      </w:r>
-      <w:r>
-        <w:rPr>
+        <w:t>spreadsheet</w:t>
+      </w:r>
+      <w:proofErr w:type="spellEnd"/>
+      <w:r>
+        <w:rPr>
+          <w:i/>
+          <w:iCs/>
           <w:lang w:val="id-ID" w:eastAsia="id-ID"/>
         </w:rPr>
-        <w:t>(seperti Microsoft Excel dan Google Spreadsheet).</w:t>
+        <w:t xml:space="preserve"> </w:t>
+      </w:r>
+      <w:r>
+        <w:rPr>
+          <w:lang w:val="id-ID" w:eastAsia="id-ID"/>
+        </w:rPr>
+        <w:t xml:space="preserve">(seperti Microsoft Excel dan Google </w:t>
+      </w:r>
+      <w:proofErr w:type="spellStart"/>
+      <w:r>
+        <w:rPr>
+          <w:lang w:val="id-ID" w:eastAsia="id-ID"/>
+        </w:rPr>
+        <w:t>Spreadsheet</w:t>
+      </w:r>
+      <w:proofErr w:type="spellEnd"/>
+      <w:r>
+        <w:rPr>
+          <w:lang w:val="id-ID" w:eastAsia="id-ID"/>
+        </w:rPr>
+        <w:t>).</w:t>
       </w:r>
     </w:p>
     <w:p>
@@ -799,8 +970,16 @@
         <w:rPr>
           <w:lang w:val="id-ID" w:eastAsia="id-ID"/>
         </w:rPr>
-        <w:t>Rasio volume moderator dengan fluida blnaket</w:t>
-      </w:r>
+        <w:t xml:space="preserve">Rasio volume moderator dengan fluida </w:t>
+      </w:r>
+      <w:proofErr w:type="spellStart"/>
+      <w:r>
+        <w:rPr>
+          <w:lang w:val="id-ID" w:eastAsia="id-ID"/>
+        </w:rPr>
+        <w:t>blnaket</w:t>
+      </w:r>
+      <w:proofErr w:type="spellEnd"/>
     </w:p>
     <w:p>
       <w:pPr>
@@ -833,14 +1012,34 @@
           <w:lang w:val="id-ID" w:eastAsia="id-ID"/>
         </w:rPr>
       </w:pPr>
+      <w:proofErr w:type="spellStart"/>
       <w:r>
         <w:rPr>
           <w:i/>
           <w:iCs/>
           <w:lang w:val="id-ID" w:eastAsia="id-ID"/>
         </w:rPr>
-        <w:t>Hyperparameter XGBoost</w:t>
-      </w:r>
+        <w:t>Hyperparameter</w:t>
+      </w:r>
+      <w:proofErr w:type="spellEnd"/>
+      <w:r>
+        <w:rPr>
+          <w:i/>
+          <w:iCs/>
+          <w:lang w:val="id-ID" w:eastAsia="id-ID"/>
+        </w:rPr>
+        <w:t xml:space="preserve"> </w:t>
+      </w:r>
+      <w:proofErr w:type="spellStart"/>
+      <w:r>
+        <w:rPr>
+          <w:i/>
+          <w:iCs/>
+          <w:lang w:val="id-ID" w:eastAsia="id-ID"/>
+        </w:rPr>
+        <w:t>XGBoost</w:t>
+      </w:r>
+      <w:proofErr w:type="spellEnd"/>
     </w:p>
     <w:p>
       <w:pPr>
@@ -994,10 +1193,47 @@
         <w:fldChar w:fldCharType="end"/>
       </w:r>
       <w:r>
-        <w:t xml:space="preserve"> Diagram alir pelaksanaan penelitian tugas akhir</w:t>
+        <w:t xml:space="preserve"> Diagram </w:t>
+      </w:r>
+      <w:proofErr w:type="spellStart"/>
+      <w:r>
+        <w:t>alir</w:t>
+      </w:r>
+      <w:proofErr w:type="spellEnd"/>
+      <w:r>
+        <w:t xml:space="preserve"> </w:t>
+      </w:r>
+      <w:proofErr w:type="spellStart"/>
+      <w:r>
+        <w:t>pelaksanaan</w:t>
+      </w:r>
+      <w:proofErr w:type="spellEnd"/>
+      <w:r>
+        <w:t xml:space="preserve"> </w:t>
+      </w:r>
+      <w:proofErr w:type="spellStart"/>
+      <w:r>
+        <w:t>penelitian</w:t>
+      </w:r>
+      <w:proofErr w:type="spellEnd"/>
+      <w:r>
+        <w:t xml:space="preserve"> </w:t>
+      </w:r>
+      <w:proofErr w:type="spellStart"/>
+      <w:r>
+        <w:t>tugas</w:t>
+      </w:r>
+      <w:proofErr w:type="spellEnd"/>
+      <w:r>
+        <w:t xml:space="preserve"> </w:t>
+      </w:r>
+      <w:proofErr w:type="spellStart"/>
+      <w:r>
+        <w:t>akhir</w:t>
       </w:r>
       <w:bookmarkEnd w:id="3"/>
       <w:bookmarkEnd w:id="4"/>
+      <w:proofErr w:type="spellEnd"/>
     </w:p>
     <w:p>
       <w:pPr>
@@ -1010,42 +1246,108 @@
           <w:lang w:val="id-ID" w:eastAsia="id-ID"/>
         </w:rPr>
         <w:tab/>
-        <w:t xml:space="preserve">Dilakukan generasi data yang terdiri dari variabel bebas dan variabel terikat menggunakan simulasi monte carlo pada program openmc. Setelah setidaknya 100 data terbentuk, dilakukan pengumpulan data </w:t>
-      </w:r>
+        <w:t xml:space="preserve">Dilakukan generasi data yang terdiri dari variabel bebas dan variabel terikat menggunakan simulasi </w:t>
+      </w:r>
+      <w:proofErr w:type="spellStart"/>
       <w:r>
         <w:rPr>
           <w:lang w:val="id-ID" w:eastAsia="id-ID"/>
         </w:rPr>
+        <w:t>monte</w:t>
+      </w:r>
+      <w:proofErr w:type="spellEnd"/>
+      <w:r>
+        <w:rPr>
+          <w:lang w:val="id-ID" w:eastAsia="id-ID"/>
+        </w:rPr>
+        <w:t xml:space="preserve"> </w:t>
+      </w:r>
+      <w:proofErr w:type="spellStart"/>
+      <w:r>
+        <w:rPr>
+          <w:lang w:val="id-ID" w:eastAsia="id-ID"/>
+        </w:rPr>
+        <w:t>carlo</w:t>
+      </w:r>
+      <w:proofErr w:type="spellEnd"/>
+      <w:r>
+        <w:rPr>
+          <w:lang w:val="id-ID" w:eastAsia="id-ID"/>
+        </w:rPr>
+        <w:t xml:space="preserve"> pada program </w:t>
+      </w:r>
+      <w:proofErr w:type="spellStart"/>
+      <w:r>
+        <w:rPr>
+          <w:lang w:val="id-ID" w:eastAsia="id-ID"/>
+        </w:rPr>
+        <w:t>openmc</w:t>
+      </w:r>
+      <w:proofErr w:type="spellEnd"/>
+      <w:r>
+        <w:rPr>
+          <w:lang w:val="id-ID" w:eastAsia="id-ID"/>
+        </w:rPr>
+        <w:t xml:space="preserve">. Setelah setidaknya 100 data terbentuk, dilakukan pengumpulan data </w:t>
+      </w:r>
+      <w:r>
+        <w:rPr>
+          <w:lang w:val="id-ID" w:eastAsia="id-ID"/>
+        </w:rPr>
         <w:lastRenderedPageBreak/>
-        <w:t xml:space="preserve">untuk membentuk dataset. Dataset akan dibagi dengan proporsi 70% untuk keperluan </w:t>
-      </w:r>
+        <w:t xml:space="preserve">untuk membentuk </w:t>
+      </w:r>
+      <w:proofErr w:type="spellStart"/>
+      <w:r>
+        <w:rPr>
+          <w:lang w:val="id-ID" w:eastAsia="id-ID"/>
+        </w:rPr>
+        <w:t>dataset</w:t>
+      </w:r>
+      <w:proofErr w:type="spellEnd"/>
+      <w:r>
+        <w:rPr>
+          <w:lang w:val="id-ID" w:eastAsia="id-ID"/>
+        </w:rPr>
+        <w:t xml:space="preserve">. </w:t>
+      </w:r>
+      <w:proofErr w:type="spellStart"/>
+      <w:r>
+        <w:rPr>
+          <w:lang w:val="id-ID" w:eastAsia="id-ID"/>
+        </w:rPr>
+        <w:t>Dataset</w:t>
+      </w:r>
+      <w:proofErr w:type="spellEnd"/>
+      <w:r>
+        <w:rPr>
+          <w:lang w:val="id-ID" w:eastAsia="id-ID"/>
+        </w:rPr>
+        <w:t xml:space="preserve"> akan dibagi dengan proporsi 70% untuk keperluan </w:t>
+      </w:r>
+      <w:proofErr w:type="spellStart"/>
       <w:r>
         <w:rPr>
           <w:i/>
           <w:iCs/>
           <w:lang w:val="id-ID" w:eastAsia="id-ID"/>
         </w:rPr>
-        <w:t xml:space="preserve">training </w:t>
-      </w:r>
-      <w:r>
-        <w:rPr>
-          <w:lang w:val="id-ID" w:eastAsia="id-ID"/>
-        </w:rPr>
-        <w:t xml:space="preserve">model dan 30% untuk </w:t>
-      </w:r>
+        <w:t>training</w:t>
+      </w:r>
+      <w:proofErr w:type="spellEnd"/>
       <w:r>
         <w:rPr>
           <w:i/>
           <w:iCs/>
           <w:lang w:val="id-ID" w:eastAsia="id-ID"/>
         </w:rPr>
-        <w:t xml:space="preserve">testing </w:t>
+        <w:t xml:space="preserve"> </w:t>
       </w:r>
       <w:r>
         <w:rPr>
           <w:lang w:val="id-ID" w:eastAsia="id-ID"/>
         </w:rPr>
-        <w:t xml:space="preserve">model. Dilakukan pemodelan CNN untuk mendapatkan konfigurasi blanket optimal beserta nilai ROC &amp; AUC. Kemudian dilakukan </w:t>
+        <w:t xml:space="preserve">model dan 30% untuk </w:t>
       </w:r>
       <w:r>
         <w:rPr>
@@ -1053,7 +1355,45 @@
           <w:iCs/>
           <w:lang w:val="id-ID" w:eastAsia="id-ID"/>
         </w:rPr>
-        <w:t xml:space="preserve">cross-validation </w:t>
+        <w:t xml:space="preserve">testing </w:t>
+      </w:r>
+      <w:r>
+        <w:rPr>
+          <w:lang w:val="id-ID" w:eastAsia="id-ID"/>
+        </w:rPr>
+        <w:t xml:space="preserve">model. Dilakukan pemodelan CNN untuk mendapatkan konfigurasi </w:t>
+      </w:r>
+      <w:proofErr w:type="spellStart"/>
+      <w:r>
+        <w:rPr>
+          <w:lang w:val="id-ID" w:eastAsia="id-ID"/>
+        </w:rPr>
+        <w:t>blanket</w:t>
+      </w:r>
+      <w:proofErr w:type="spellEnd"/>
+      <w:r>
+        <w:rPr>
+          <w:lang w:val="id-ID" w:eastAsia="id-ID"/>
+        </w:rPr>
+        <w:t xml:space="preserve"> optimal beserta nilai ROC &amp; AUC. Kemudian dilakukan </w:t>
+      </w:r>
+      <w:proofErr w:type="spellStart"/>
+      <w:r>
+        <w:rPr>
+          <w:i/>
+          <w:iCs/>
+          <w:lang w:val="id-ID" w:eastAsia="id-ID"/>
+        </w:rPr>
+        <w:t>cross-validation</w:t>
+      </w:r>
+      <w:proofErr w:type="spellEnd"/>
+      <w:r>
+        <w:rPr>
+          <w:i/>
+          <w:iCs/>
+          <w:lang w:val="id-ID" w:eastAsia="id-ID"/>
+        </w:rPr>
+        <w:t xml:space="preserve"> </w:t>
       </w:r>
       <w:r>
         <w:rPr>
@@ -1262,7 +1602,55 @@
           <w:sz w:val="23"/>
           <w:szCs w:val="23"/>
         </w:rPr>
-        <w:t xml:space="preserve"> AMD Ryzen 5 2500U, 8 GB RAM dengan sistem operasi Windows 10 Home 64 bit Build 19041.</w:t>
+        <w:t xml:space="preserve"> AMD </w:t>
+      </w:r>
+      <w:proofErr w:type="spellStart"/>
+      <w:r>
+        <w:rPr>
+          <w:sz w:val="23"/>
+          <w:szCs w:val="23"/>
+        </w:rPr>
+        <w:t>Ryzen</w:t>
+      </w:r>
+      <w:proofErr w:type="spellEnd"/>
+      <w:r>
+        <w:rPr>
+          <w:sz w:val="23"/>
+          <w:szCs w:val="23"/>
+        </w:rPr>
+        <w:t xml:space="preserve"> 5 2500U, 8 GB RAM dengan sistem operasi Windows 10 </w:t>
+      </w:r>
+      <w:proofErr w:type="spellStart"/>
+      <w:r>
+        <w:rPr>
+          <w:sz w:val="23"/>
+          <w:szCs w:val="23"/>
+        </w:rPr>
+        <w:t>Home</w:t>
+      </w:r>
+      <w:proofErr w:type="spellEnd"/>
+      <w:r>
+        <w:rPr>
+          <w:sz w:val="23"/>
+          <w:szCs w:val="23"/>
+        </w:rPr>
+        <w:t xml:space="preserve"> 64 bit </w:t>
+      </w:r>
+      <w:proofErr w:type="spellStart"/>
+      <w:r>
+        <w:rPr>
+          <w:sz w:val="23"/>
+          <w:szCs w:val="23"/>
+        </w:rPr>
+        <w:t>Build</w:t>
+      </w:r>
+      <w:proofErr w:type="spellEnd"/>
+      <w:r>
+        <w:rPr>
+          <w:sz w:val="23"/>
+          <w:szCs w:val="23"/>
+        </w:rPr>
+        <w:t xml:space="preserve"> 19041.</w:t>
       </w:r>
     </w:p>
     <w:p>
@@ -1288,29 +1676,9 @@
           <w:sz w:val="23"/>
           <w:szCs w:val="23"/>
         </w:rPr>
-        <w:t xml:space="preserve">Google Cloud Platform </w:t>
-      </w:r>
-      <w:r>
-        <w:rPr>
-          <w:sz w:val="23"/>
-          <w:szCs w:val="23"/>
-        </w:rPr>
-        <w:t xml:space="preserve">dengan spesifikasi 8 buah </w:t>
-      </w:r>
-      <w:r>
-        <w:rPr>
-          <w:sz w:val="23"/>
-          <w:szCs w:val="23"/>
-        </w:rPr>
-        <w:t xml:space="preserve">prosesor </w:t>
-      </w:r>
-      <w:r>
-        <w:rPr>
-          <w:sz w:val="23"/>
-          <w:szCs w:val="23"/>
-        </w:rPr>
-        <w:t xml:space="preserve">vCPU, 12 GB RAM, 75 GB </w:t>
-      </w:r>
+        <w:t xml:space="preserve">Google </w:t>
+      </w:r>
+      <w:proofErr w:type="spellStart"/>
       <w:r>
         <w:rPr>
           <w:i/>
@@ -1318,8 +1686,79 @@
           <w:sz w:val="23"/>
           <w:szCs w:val="23"/>
         </w:rPr>
-        <w:t>Presistent Disk</w:t>
-      </w:r>
+        <w:t>Cloud</w:t>
+      </w:r>
+      <w:proofErr w:type="spellEnd"/>
+      <w:r>
+        <w:rPr>
+          <w:i/>
+          <w:iCs/>
+          <w:sz w:val="23"/>
+          <w:szCs w:val="23"/>
+        </w:rPr>
+        <w:t xml:space="preserve"> Platform </w:t>
+      </w:r>
+      <w:r>
+        <w:rPr>
+          <w:sz w:val="23"/>
+          <w:szCs w:val="23"/>
+        </w:rPr>
+        <w:t xml:space="preserve">dengan spesifikasi 8 buah </w:t>
+      </w:r>
+      <w:r>
+        <w:rPr>
+          <w:sz w:val="23"/>
+          <w:szCs w:val="23"/>
+        </w:rPr>
+        <w:t xml:space="preserve">prosesor </w:t>
+      </w:r>
+      <w:proofErr w:type="spellStart"/>
+      <w:r>
+        <w:rPr>
+          <w:sz w:val="23"/>
+          <w:szCs w:val="23"/>
+        </w:rPr>
+        <w:t>vCPU</w:t>
+      </w:r>
+      <w:proofErr w:type="spellEnd"/>
+      <w:r>
+        <w:rPr>
+          <w:sz w:val="23"/>
+          <w:szCs w:val="23"/>
+        </w:rPr>
+        <w:t xml:space="preserve">, 12 GB RAM, 75 GB </w:t>
+      </w:r>
+      <w:proofErr w:type="spellStart"/>
+      <w:r>
+        <w:rPr>
+          <w:i/>
+          <w:iCs/>
+          <w:sz w:val="23"/>
+          <w:szCs w:val="23"/>
+        </w:rPr>
+        <w:t>Presistent</w:t>
+      </w:r>
+      <w:proofErr w:type="spellEnd"/>
+      <w:r>
+        <w:rPr>
+          <w:i/>
+          <w:iCs/>
+          <w:sz w:val="23"/>
+          <w:szCs w:val="23"/>
+        </w:rPr>
+        <w:t xml:space="preserve"> </w:t>
+      </w:r>
+      <w:proofErr w:type="spellStart"/>
+      <w:r>
+        <w:rPr>
+          <w:i/>
+          <w:iCs/>
+          <w:sz w:val="23"/>
+          <w:szCs w:val="23"/>
+        </w:rPr>
+        <w:t>Disk</w:t>
+      </w:r>
+      <w:proofErr w:type="spellEnd"/>
       <w:r>
         <w:rPr>
           <w:sz w:val="23"/>
@@ -1344,6 +1783,7 @@
         </w:rPr>
         <w:t xml:space="preserve">Layanan Mesin Virtual dari </w:t>
       </w:r>
+      <w:proofErr w:type="spellStart"/>
       <w:r>
         <w:rPr>
           <w:i/>
@@ -1351,7 +1791,17 @@
           <w:sz w:val="23"/>
           <w:szCs w:val="23"/>
         </w:rPr>
-        <w:t>Amazon Web Service</w:t>
+        <w:t>Amazon</w:t>
+      </w:r>
+      <w:proofErr w:type="spellEnd"/>
+      <w:r>
+        <w:rPr>
+          <w:i/>
+          <w:iCs/>
+          <w:sz w:val="23"/>
+          <w:szCs w:val="23"/>
+        </w:rPr>
+        <w:t xml:space="preserve"> Web Service</w:t>
       </w:r>
       <w:r>
         <w:rPr>
@@ -1382,12 +1832,21 @@
         </w:rPr>
         <w:t xml:space="preserve">prosesor </w:t>
       </w:r>
-      <w:r>
-        <w:rPr>
-          <w:sz w:val="23"/>
-          <w:szCs w:val="23"/>
-        </w:rPr>
-        <w:t xml:space="preserve">vCPU, 15 GB RAM, </w:t>
+      <w:proofErr w:type="spellStart"/>
+      <w:r>
+        <w:rPr>
+          <w:sz w:val="23"/>
+          <w:szCs w:val="23"/>
+        </w:rPr>
+        <w:t>vCPU</w:t>
+      </w:r>
+      <w:proofErr w:type="spellEnd"/>
+      <w:r>
+        <w:rPr>
+          <w:sz w:val="23"/>
+          <w:szCs w:val="23"/>
+        </w:rPr>
+        <w:t xml:space="preserve">, 15 GB RAM, </w:t>
       </w:r>
       <w:r>
         <w:rPr>
@@ -1431,24 +1890,69 @@
       <w:r>
         <w:t xml:space="preserve">Layanan penyimpanan data </w:t>
       </w:r>
+      <w:proofErr w:type="spellStart"/>
       <w:r>
         <w:rPr>
           <w:i/>
           <w:iCs/>
         </w:rPr>
-        <w:t xml:space="preserve">Cloud Storage </w:t>
-      </w:r>
-      <w:r>
-        <w:t xml:space="preserve">dari </w:t>
-      </w:r>
+        <w:t>Cloud</w:t>
+      </w:r>
+      <w:proofErr w:type="spellEnd"/>
       <w:r>
         <w:rPr>
           <w:i/>
           <w:iCs/>
-          <w:sz w:val="23"/>
-          <w:szCs w:val="23"/>
-        </w:rPr>
-        <w:t>Google Cloud Platform.</w:t>
+        </w:rPr>
+        <w:t xml:space="preserve"> </w:t>
+      </w:r>
+      <w:proofErr w:type="spellStart"/>
+      <w:r>
+        <w:rPr>
+          <w:i/>
+          <w:iCs/>
+        </w:rPr>
+        <w:t>Storage</w:t>
+      </w:r>
+      <w:proofErr w:type="spellEnd"/>
+      <w:r>
+        <w:rPr>
+          <w:i/>
+          <w:iCs/>
+        </w:rPr>
+        <w:t xml:space="preserve"> </w:t>
+      </w:r>
+      <w:r>
+        <w:t xml:space="preserve">dari </w:t>
+      </w:r>
+      <w:r>
+        <w:rPr>
+          <w:i/>
+          <w:iCs/>
+          <w:sz w:val="23"/>
+          <w:szCs w:val="23"/>
+        </w:rPr>
+        <w:t xml:space="preserve">Google </w:t>
+      </w:r>
+      <w:proofErr w:type="spellStart"/>
+      <w:r>
+        <w:rPr>
+          <w:i/>
+          <w:iCs/>
+          <w:sz w:val="23"/>
+          <w:szCs w:val="23"/>
+        </w:rPr>
+        <w:t>Cloud</w:t>
+      </w:r>
+      <w:proofErr w:type="spellEnd"/>
+      <w:r>
+        <w:rPr>
+          <w:i/>
+          <w:iCs/>
+          <w:sz w:val="23"/>
+          <w:szCs w:val="23"/>
+        </w:rPr>
+        <w:t xml:space="preserve"> Platform.</w:t>
       </w:r>
     </w:p>
     <w:p>
@@ -1571,12 +2075,21 @@
           <w:szCs w:val="23"/>
         </w:rPr>
       </w:pPr>
-      <w:r>
-        <w:rPr>
-          <w:sz w:val="23"/>
-          <w:szCs w:val="23"/>
-        </w:rPr>
-        <w:t>Paramak versi 0.2.10</w:t>
+      <w:proofErr w:type="spellStart"/>
+      <w:r>
+        <w:rPr>
+          <w:sz w:val="23"/>
+          <w:szCs w:val="23"/>
+        </w:rPr>
+        <w:t>Paramak</w:t>
+      </w:r>
+      <w:proofErr w:type="spellEnd"/>
+      <w:r>
+        <w:rPr>
+          <w:sz w:val="23"/>
+          <w:szCs w:val="23"/>
+        </w:rPr>
+        <w:t xml:space="preserve"> versi 0.2.10</w:t>
       </w:r>
     </w:p>
     <w:p>
@@ -1592,12 +2105,37 @@
           <w:szCs w:val="23"/>
         </w:rPr>
       </w:pPr>
-      <w:r>
-        <w:rPr>
-          <w:sz w:val="23"/>
-          <w:szCs w:val="23"/>
-        </w:rPr>
-        <w:t>Paramak Neutronics versi 0.0.7</w:t>
+      <w:proofErr w:type="spellStart"/>
+      <w:r>
+        <w:rPr>
+          <w:sz w:val="23"/>
+          <w:szCs w:val="23"/>
+        </w:rPr>
+        <w:t>Paramak</w:t>
+      </w:r>
+      <w:proofErr w:type="spellEnd"/>
+      <w:r>
+        <w:rPr>
+          <w:sz w:val="23"/>
+          <w:szCs w:val="23"/>
+        </w:rPr>
+        <w:t xml:space="preserve"> </w:t>
+      </w:r>
+      <w:proofErr w:type="spellStart"/>
+      <w:r>
+        <w:rPr>
+          <w:sz w:val="23"/>
+          <w:szCs w:val="23"/>
+        </w:rPr>
+        <w:t>Neutronics</w:t>
+      </w:r>
+      <w:proofErr w:type="spellEnd"/>
+      <w:r>
+        <w:rPr>
+          <w:sz w:val="23"/>
+          <w:szCs w:val="23"/>
+        </w:rPr>
+        <w:t xml:space="preserve"> versi 0.0.7</w:t>
       </w:r>
     </w:p>
     <w:p>
@@ -1613,12 +2151,21 @@
           <w:szCs w:val="23"/>
         </w:rPr>
       </w:pPr>
-      <w:r>
-        <w:rPr>
-          <w:sz w:val="23"/>
-          <w:szCs w:val="23"/>
-        </w:rPr>
-        <w:t xml:space="preserve">XGBoost versi </w:t>
+      <w:proofErr w:type="spellStart"/>
+      <w:r>
+        <w:rPr>
+          <w:sz w:val="23"/>
+          <w:szCs w:val="23"/>
+        </w:rPr>
+        <w:t>XGBoost</w:t>
+      </w:r>
+      <w:proofErr w:type="spellEnd"/>
+      <w:r>
+        <w:rPr>
+          <w:sz w:val="23"/>
+          <w:szCs w:val="23"/>
+        </w:rPr>
+        <w:t xml:space="preserve"> versi </w:t>
       </w:r>
       <w:r>
         <w:rPr>
@@ -1641,6 +2188,7 @@
           <w:szCs w:val="23"/>
         </w:rPr>
       </w:pPr>
+      <w:proofErr w:type="spellStart"/>
       <w:r>
         <w:rPr>
           <w:sz w:val="23"/>
@@ -1655,6 +2203,7 @@
         </w:rPr>
         <w:t>cikit-learn</w:t>
       </w:r>
+      <w:proofErr w:type="spellEnd"/>
       <w:r>
         <w:rPr>
           <w:sz w:val="23"/>
@@ -1683,12 +2232,21 @@
           <w:szCs w:val="23"/>
         </w:rPr>
       </w:pPr>
-      <w:r>
-        <w:rPr>
-          <w:sz w:val="23"/>
-          <w:szCs w:val="23"/>
-        </w:rPr>
-        <w:t xml:space="preserve">Neutronics Material Maker versi </w:t>
+      <w:proofErr w:type="spellStart"/>
+      <w:r>
+        <w:rPr>
+          <w:sz w:val="23"/>
+          <w:szCs w:val="23"/>
+        </w:rPr>
+        <w:t>Neutronics</w:t>
+      </w:r>
+      <w:proofErr w:type="spellEnd"/>
+      <w:r>
+        <w:rPr>
+          <w:sz w:val="23"/>
+          <w:szCs w:val="23"/>
+        </w:rPr>
+        <w:t xml:space="preserve"> Material Maker versi </w:t>
       </w:r>
       <w:r>
         <w:rPr>
@@ -1711,6 +2269,7 @@
           <w:szCs w:val="23"/>
         </w:rPr>
       </w:pPr>
+      <w:proofErr w:type="spellStart"/>
       <w:r>
         <w:rPr>
           <w:sz w:val="23"/>
@@ -1718,6 +2277,7 @@
         </w:rPr>
         <w:t>Numpy</w:t>
       </w:r>
+      <w:proofErr w:type="spellEnd"/>
       <w:r>
         <w:rPr>
           <w:sz w:val="23"/>
@@ -1746,6 +2306,7 @@
           <w:szCs w:val="23"/>
         </w:rPr>
       </w:pPr>
+      <w:proofErr w:type="spellStart"/>
       <w:r>
         <w:rPr>
           <w:sz w:val="23"/>
@@ -1758,7 +2319,15 @@
           <w:sz w:val="23"/>
           <w:szCs w:val="23"/>
         </w:rPr>
-        <w:t xml:space="preserve">y versi </w:t>
+        <w:t>y</w:t>
+      </w:r>
+      <w:proofErr w:type="spellEnd"/>
+      <w:r>
+        <w:rPr>
+          <w:sz w:val="23"/>
+          <w:szCs w:val="23"/>
+        </w:rPr>
+        <w:t xml:space="preserve"> versi </w:t>
       </w:r>
       <w:r>
         <w:rPr>
@@ -1781,6 +2350,7 @@
           <w:szCs w:val="23"/>
         </w:rPr>
       </w:pPr>
+      <w:proofErr w:type="spellStart"/>
       <w:r>
         <w:rPr>
           <w:sz w:val="23"/>
@@ -1788,6 +2358,7 @@
         </w:rPr>
         <w:t>Pandas</w:t>
       </w:r>
+      <w:proofErr w:type="spellEnd"/>
       <w:r>
         <w:rPr>
           <w:sz w:val="23"/>
@@ -1851,6 +2422,7 @@
           <w:szCs w:val="23"/>
         </w:rPr>
       </w:pPr>
+      <w:proofErr w:type="spellStart"/>
       <w:r>
         <w:rPr>
           <w:sz w:val="23"/>
@@ -1858,6 +2430,7 @@
         </w:rPr>
         <w:t>matplotlib</w:t>
       </w:r>
+      <w:proofErr w:type="spellEnd"/>
       <w:r>
         <w:rPr>
           <w:sz w:val="23"/>
@@ -1886,6 +2459,7 @@
           <w:szCs w:val="23"/>
         </w:rPr>
       </w:pPr>
+      <w:proofErr w:type="spellStart"/>
       <w:r>
         <w:rPr>
           <w:sz w:val="23"/>
@@ -1898,7 +2472,15 @@
           <w:sz w:val="23"/>
           <w:szCs w:val="23"/>
         </w:rPr>
-        <w:t xml:space="preserve">s versi </w:t>
+        <w:t>s</w:t>
+      </w:r>
+      <w:proofErr w:type="spellEnd"/>
+      <w:r>
+        <w:rPr>
+          <w:sz w:val="23"/>
+          <w:szCs w:val="23"/>
+        </w:rPr>
+        <w:t xml:space="preserve"> versi </w:t>
       </w:r>
       <w:r>
         <w:rPr>
@@ -1921,6 +2503,7 @@
           <w:szCs w:val="23"/>
         </w:rPr>
       </w:pPr>
+      <w:proofErr w:type="spellStart"/>
       <w:r>
         <w:rPr>
           <w:sz w:val="23"/>
@@ -1928,6 +2511,7 @@
         </w:rPr>
         <w:t>lxml</w:t>
       </w:r>
+      <w:proofErr w:type="spellEnd"/>
       <w:r>
         <w:rPr>
           <w:sz w:val="23"/>
@@ -1956,6 +2540,7 @@
           <w:szCs w:val="23"/>
         </w:rPr>
       </w:pPr>
+      <w:proofErr w:type="spellStart"/>
       <w:r>
         <w:rPr>
           <w:sz w:val="23"/>
@@ -1963,6 +2548,7 @@
         </w:rPr>
         <w:t>Cython</w:t>
       </w:r>
+      <w:proofErr w:type="spellEnd"/>
       <w:r>
         <w:rPr>
           <w:sz w:val="23"/>
@@ -1991,6 +2577,7 @@
           <w:szCs w:val="23"/>
         </w:rPr>
       </w:pPr>
+      <w:proofErr w:type="spellStart"/>
       <w:r>
         <w:rPr>
           <w:sz w:val="23"/>
@@ -1998,6 +2585,7 @@
         </w:rPr>
         <w:t>Vtk</w:t>
       </w:r>
+      <w:proofErr w:type="spellEnd"/>
       <w:r>
         <w:rPr>
           <w:sz w:val="23"/>
@@ -2026,6 +2614,7 @@
           <w:szCs w:val="23"/>
         </w:rPr>
       </w:pPr>
+      <w:proofErr w:type="spellStart"/>
       <w:r>
         <w:rPr>
           <w:sz w:val="23"/>
@@ -2033,6 +2622,7 @@
         </w:rPr>
         <w:t>Pytest</w:t>
       </w:r>
+      <w:proofErr w:type="spellEnd"/>
       <w:r>
         <w:rPr>
           <w:sz w:val="23"/>
@@ -2061,6 +2651,7 @@
           <w:szCs w:val="23"/>
         </w:rPr>
       </w:pPr>
+      <w:proofErr w:type="spellStart"/>
       <w:r>
         <w:rPr>
           <w:sz w:val="23"/>
@@ -2075,6 +2666,7 @@
         </w:rPr>
         <w:t>upyter-cadquery</w:t>
       </w:r>
+      <w:proofErr w:type="spellEnd"/>
       <w:r>
         <w:rPr>
           <w:sz w:val="23"/>
@@ -2138,6 +2730,7 @@
           <w:szCs w:val="23"/>
         </w:rPr>
       </w:pPr>
+      <w:proofErr w:type="spellStart"/>
       <w:r>
         <w:rPr>
           <w:sz w:val="23"/>
@@ -2145,6 +2738,7 @@
         </w:rPr>
         <w:t>Tables</w:t>
       </w:r>
+      <w:proofErr w:type="spellEnd"/>
       <w:r>
         <w:rPr>
           <w:sz w:val="23"/>
@@ -2173,6 +2767,7 @@
           <w:szCs w:val="23"/>
         </w:rPr>
       </w:pPr>
+      <w:proofErr w:type="spellStart"/>
       <w:r>
         <w:rPr>
           <w:sz w:val="23"/>
@@ -2180,6 +2775,7 @@
         </w:rPr>
         <w:t>Ipkernel</w:t>
       </w:r>
+      <w:proofErr w:type="spellEnd"/>
     </w:p>
     <w:p>
       <w:pPr>
@@ -2215,12 +2811,21 @@
           <w:szCs w:val="23"/>
         </w:rPr>
       </w:pPr>
-      <w:r>
-        <w:rPr>
-          <w:sz w:val="23"/>
-          <w:szCs w:val="23"/>
-        </w:rPr>
-        <w:t>Jupyter lab</w:t>
+      <w:proofErr w:type="spellStart"/>
+      <w:r>
+        <w:rPr>
+          <w:sz w:val="23"/>
+          <w:szCs w:val="23"/>
+        </w:rPr>
+        <w:t>Jupyter</w:t>
+      </w:r>
+      <w:proofErr w:type="spellEnd"/>
+      <w:r>
+        <w:rPr>
+          <w:sz w:val="23"/>
+          <w:szCs w:val="23"/>
+        </w:rPr>
+        <w:t xml:space="preserve"> lab</w:t>
       </w:r>
     </w:p>
     <w:p>
@@ -2522,7 +3127,25 @@
           <w:szCs w:val="28"/>
           <w:lang w:val="id-ID"/>
         </w:rPr>
-        <w:t xml:space="preserve">merupakan modifikasi dari model reaktor ITER yang disediakan dari paket python Paramak yang mengacu pada dokumen </w:t>
+        <w:t xml:space="preserve">merupakan modifikasi dari model reaktor ITER yang disediakan dari paket python </w:t>
+      </w:r>
+      <w:proofErr w:type="spellStart"/>
+      <w:r>
+        <w:rPr>
+          <w:sz w:val="24"/>
+          <w:szCs w:val="28"/>
+          <w:lang w:val="id-ID"/>
+        </w:rPr>
+        <w:t>Paramak</w:t>
+      </w:r>
+      <w:proofErr w:type="spellEnd"/>
+      <w:r>
+        <w:rPr>
+          <w:sz w:val="24"/>
+          <w:szCs w:val="28"/>
+          <w:lang w:val="id-ID"/>
+        </w:rPr>
+        <w:t xml:space="preserve"> yang mengacu pada dokumen </w:t>
       </w:r>
       <w:r>
         <w:rPr>
@@ -2609,13 +3232,77 @@
         </w:rPr>
         <w:t xml:space="preserve">Pada model reaktor ITER asli yang tersedia terdapat komponen – komponen berikut: plasma, </w:t>
       </w:r>
-      <w:r>
-        <w:rPr>
-          <w:sz w:val="24"/>
-          <w:szCs w:val="28"/>
-          <w:lang w:val="id-ID"/>
-        </w:rPr>
-        <w:t xml:space="preserve">blanket, divertor, bejana vakum, dan sistem magnet. Modifikasi yang dilakukan dalam penelitian ini adalah menghilangkan komponen sistem magnet dan merincikan komponen blanket. Komponen sistem magnet dihilangkan karena tidak mempengaruhi kondisi neutronik pada reaktor ITER. Perincian blanket dilakukan untuk mendapatkan hasil simulasi yang semirip mungkin dengan </w:t>
+      <w:proofErr w:type="spellStart"/>
+      <w:r>
+        <w:rPr>
+          <w:sz w:val="24"/>
+          <w:szCs w:val="28"/>
+          <w:lang w:val="id-ID"/>
+        </w:rPr>
+        <w:t>blanket</w:t>
+      </w:r>
+      <w:proofErr w:type="spellEnd"/>
+      <w:r>
+        <w:rPr>
+          <w:sz w:val="24"/>
+          <w:szCs w:val="28"/>
+          <w:lang w:val="id-ID"/>
+        </w:rPr>
+        <w:t xml:space="preserve">, </w:t>
+      </w:r>
+      <w:proofErr w:type="spellStart"/>
+      <w:r>
+        <w:rPr>
+          <w:sz w:val="24"/>
+          <w:szCs w:val="28"/>
+          <w:lang w:val="id-ID"/>
+        </w:rPr>
+        <w:t>divertor</w:t>
+      </w:r>
+      <w:proofErr w:type="spellEnd"/>
+      <w:r>
+        <w:rPr>
+          <w:sz w:val="24"/>
+          <w:szCs w:val="28"/>
+          <w:lang w:val="id-ID"/>
+        </w:rPr>
+        <w:t xml:space="preserve">, bejana vakum, dan sistem magnet. Modifikasi yang dilakukan dalam penelitian ini adalah menghilangkan komponen sistem magnet dan merincikan komponen </w:t>
+      </w:r>
+      <w:proofErr w:type="spellStart"/>
+      <w:r>
+        <w:rPr>
+          <w:sz w:val="24"/>
+          <w:szCs w:val="28"/>
+          <w:lang w:val="id-ID"/>
+        </w:rPr>
+        <w:t>blanket</w:t>
+      </w:r>
+      <w:proofErr w:type="spellEnd"/>
+      <w:r>
+        <w:rPr>
+          <w:sz w:val="24"/>
+          <w:szCs w:val="28"/>
+          <w:lang w:val="id-ID"/>
+        </w:rPr>
+        <w:t xml:space="preserve">. Komponen sistem magnet dihilangkan karena tidak mempengaruhi kondisi neutronik pada reaktor ITER. Perincian </w:t>
+      </w:r>
+      <w:proofErr w:type="spellStart"/>
+      <w:r>
+        <w:rPr>
+          <w:sz w:val="24"/>
+          <w:szCs w:val="28"/>
+          <w:lang w:val="id-ID"/>
+        </w:rPr>
+        <w:t>blanket</w:t>
+      </w:r>
+      <w:proofErr w:type="spellEnd"/>
+      <w:r>
+        <w:rPr>
+          <w:sz w:val="24"/>
+          <w:szCs w:val="28"/>
+          <w:lang w:val="id-ID"/>
+        </w:rPr>
+        <w:t xml:space="preserve"> dilakukan untuk mendapatkan hasil simulasi yang semirip mungkin dengan </w:t>
       </w:r>
       <w:r>
         <w:rPr>
@@ -2741,6 +3428,7 @@
         </w:rPr>
         <w:t xml:space="preserve"> merupakan hasil konversi geometri 3D CAD menjadi bentuk </w:t>
       </w:r>
+      <w:proofErr w:type="spellStart"/>
       <w:r>
         <w:rPr>
           <w:i/>
@@ -2751,6 +3439,7 @@
         </w:rPr>
         <w:t>mesh</w:t>
       </w:r>
+      <w:proofErr w:type="spellEnd"/>
       <w:r>
         <w:rPr>
           <w:sz w:val="24"/>
@@ -2759,6 +3448,7 @@
         </w:rPr>
         <w:t xml:space="preserve"> yang dapat digunakan untuk simulasi neutronik menggunakan OpenMC. Untuk melakukan perhitungan </w:t>
       </w:r>
+      <w:proofErr w:type="spellStart"/>
       <w:r>
         <w:rPr>
           <w:i/>
@@ -2769,6 +3459,7 @@
         </w:rPr>
         <w:t>tally</w:t>
       </w:r>
+      <w:proofErr w:type="spellEnd"/>
       <w:r>
         <w:rPr>
           <w:sz w:val="24"/>
@@ -2795,6 +3486,7 @@
         </w:rPr>
         <w:t xml:space="preserve">yang berisikan filter dan skor </w:t>
       </w:r>
+      <w:proofErr w:type="spellStart"/>
       <w:r>
         <w:rPr>
           <w:i/>
@@ -2803,7 +3495,18 @@
           <w:szCs w:val="28"/>
           <w:lang w:val="id-ID"/>
         </w:rPr>
-        <w:t xml:space="preserve">tally </w:t>
+        <w:t>tally</w:t>
+      </w:r>
+      <w:proofErr w:type="spellEnd"/>
+      <w:r>
+        <w:rPr>
+          <w:i/>
+          <w:iCs/>
+          <w:sz w:val="24"/>
+          <w:szCs w:val="28"/>
+          <w:lang w:val="id-ID"/>
+        </w:rPr>
+        <w:t xml:space="preserve"> </w:t>
       </w:r>
       <w:r>
         <w:rPr>
@@ -2829,24 +3532,70 @@
           <w:lang w:val="id-ID"/>
         </w:rPr>
         <w:tab/>
-        <w:t xml:space="preserve">Model reaktor ITER yang telah dimodifikasi mengandung komponen – komponen berikut: plasma, divertor, bejana vakum, dinding pertama, </w:t>
-      </w:r>
-      <w:r>
-        <w:rPr>
-          <w:sz w:val="24"/>
-          <w:szCs w:val="28"/>
-          <w:lang w:val="id-ID"/>
-        </w:rPr>
-        <w:t xml:space="preserve">fluida blanket depan, </w:t>
-      </w:r>
-      <w:r>
-        <w:rPr>
-          <w:sz w:val="24"/>
-          <w:szCs w:val="28"/>
-          <w:lang w:val="id-ID"/>
-        </w:rPr>
-        <w:t>fluida blanket</w:t>
-      </w:r>
+        <w:t xml:space="preserve">Model reaktor ITER yang telah dimodifikasi mengandung komponen – komponen berikut: plasma, </w:t>
+      </w:r>
+      <w:proofErr w:type="spellStart"/>
+      <w:r>
+        <w:rPr>
+          <w:sz w:val="24"/>
+          <w:szCs w:val="28"/>
+          <w:lang w:val="id-ID"/>
+        </w:rPr>
+        <w:t>divertor</w:t>
+      </w:r>
+      <w:proofErr w:type="spellEnd"/>
+      <w:r>
+        <w:rPr>
+          <w:sz w:val="24"/>
+          <w:szCs w:val="28"/>
+          <w:lang w:val="id-ID"/>
+        </w:rPr>
+        <w:t xml:space="preserve">, bejana vakum, dinding pertama, </w:t>
+      </w:r>
+      <w:r>
+        <w:rPr>
+          <w:sz w:val="24"/>
+          <w:szCs w:val="28"/>
+          <w:lang w:val="id-ID"/>
+        </w:rPr>
+        <w:t xml:space="preserve">fluida </w:t>
+      </w:r>
+      <w:proofErr w:type="spellStart"/>
+      <w:r>
+        <w:rPr>
+          <w:sz w:val="24"/>
+          <w:szCs w:val="28"/>
+          <w:lang w:val="id-ID"/>
+        </w:rPr>
+        <w:t>blanket</w:t>
+      </w:r>
+      <w:proofErr w:type="spellEnd"/>
+      <w:r>
+        <w:rPr>
+          <w:sz w:val="24"/>
+          <w:szCs w:val="28"/>
+          <w:lang w:val="id-ID"/>
+        </w:rPr>
+        <w:t xml:space="preserve"> depan, </w:t>
+      </w:r>
+      <w:r>
+        <w:rPr>
+          <w:sz w:val="24"/>
+          <w:szCs w:val="28"/>
+          <w:lang w:val="id-ID"/>
+        </w:rPr>
+        <w:t xml:space="preserve">fluida </w:t>
+      </w:r>
+      <w:proofErr w:type="spellStart"/>
+      <w:r>
+        <w:rPr>
+          <w:sz w:val="24"/>
+          <w:szCs w:val="28"/>
+          <w:lang w:val="id-ID"/>
+        </w:rPr>
+        <w:t>blanket</w:t>
+      </w:r>
+      <w:proofErr w:type="spellEnd"/>
       <w:r>
         <w:rPr>
           <w:sz w:val="24"/>
@@ -2925,23 +3674,7 @@
           <w:szCs w:val="28"/>
           <w:lang w:val="id-ID"/>
         </w:rPr>
-        <w:t xml:space="preserve"> </w:t>
-      </w:r>
-      <w:r>
-        <w:rPr>
-          <w:sz w:val="24"/>
-          <w:szCs w:val="28"/>
-          <w:lang w:val="id-ID"/>
-        </w:rPr>
-        <w:t>yang digunakan pada penelitian ini</w:t>
-      </w:r>
-      <w:r>
-        <w:rPr>
-          <w:sz w:val="24"/>
-          <w:szCs w:val="28"/>
-          <w:lang w:val="id-ID"/>
-        </w:rPr>
-        <w:t>.</w:t>
+        <w:t xml:space="preserve"> yang digunakan pada penelitian ini.</w:t>
       </w:r>
     </w:p>
     <w:p>
@@ -2957,8 +3690,13 @@
         <w:keepNext/>
         <w:jc w:val="center"/>
       </w:pPr>
-      <w:r>
-        <w:t xml:space="preserve">Tabel </w:t>
+      <w:proofErr w:type="spellStart"/>
+      <w:r>
+        <w:t>Tabel</w:t>
+      </w:r>
+      <w:proofErr w:type="spellEnd"/>
+      <w:r>
+        <w:t xml:space="preserve"> </w:t>
       </w:r>
       <w:r>
         <w:fldChar w:fldCharType="begin"/>
@@ -2982,7 +3720,21 @@
         <w:rPr>
           <w:lang w:val="id-ID"/>
         </w:rPr>
-        <w:t xml:space="preserve"> Spesifikasi reakor ITER</w:t>
+        <w:t xml:space="preserve"> Spesifikasi </w:t>
+      </w:r>
+      <w:proofErr w:type="spellStart"/>
+      <w:r>
+        <w:rPr>
+          <w:lang w:val="id-ID"/>
+        </w:rPr>
+        <w:t>reakor</w:t>
+      </w:r>
+      <w:proofErr w:type="spellEnd"/>
+      <w:r>
+        <w:rPr>
+          <w:lang w:val="id-ID"/>
+        </w:rPr>
+        <w:t xml:space="preserve"> ITER</w:t>
       </w:r>
     </w:p>
     <w:tbl>
@@ -3285,12 +4037,14 @@
                 <w:lang w:val="id-ID"/>
               </w:rPr>
             </w:pPr>
+            <w:proofErr w:type="spellStart"/>
             <w:r>
               <w:rPr>
                 <w:lang w:val="id-ID"/>
               </w:rPr>
               <w:t>LiF</w:t>
             </w:r>
+            <w:proofErr w:type="spellEnd"/>
           </w:p>
         </w:tc>
         <w:tc>
@@ -3392,15 +4146,7 @@
                 <w:bCs/>
                 <w:lang w:val="id-ID"/>
               </w:rPr>
-              <w:t xml:space="preserve">Fluida Blanket </w:t>
-            </w:r>
-            <w:r>
-              <w:rPr>
-                <w:b/>
-                <w:bCs/>
-                <w:lang w:val="id-ID"/>
-              </w:rPr>
-              <w:t>Utama</w:t>
+              <w:t>Fluida Blanket Utama</w:t>
             </w:r>
           </w:p>
         </w:tc>
@@ -3482,12 +4228,14 @@
                 <w:lang w:val="id-ID"/>
               </w:rPr>
             </w:pPr>
+            <w:proofErr w:type="spellStart"/>
             <w:r>
               <w:rPr>
                 <w:lang w:val="id-ID"/>
               </w:rPr>
               <w:t>LiF</w:t>
             </w:r>
+            <w:proofErr w:type="spellEnd"/>
           </w:p>
         </w:tc>
         <w:tc>
@@ -3655,13 +4403,7 @@
               <w:rPr>
                 <w:lang w:val="id-ID"/>
               </w:rPr>
-              <w:t>Material</w:t>
-            </w:r>
-            <w:r>
-              <w:rPr>
-                <w:lang w:val="id-ID"/>
-              </w:rPr>
-              <w:t xml:space="preserve"> Moderator</w:t>
+              <w:t>Material Moderator</w:t>
             </w:r>
           </w:p>
         </w:tc>
@@ -3975,6 +4717,7 @@
                 <w:lang w:val="id-ID"/>
               </w:rPr>
             </w:pPr>
+            <w:proofErr w:type="spellStart"/>
             <w:r>
               <w:rPr>
                 <w:b/>
@@ -3983,6 +4726,7 @@
               </w:rPr>
               <w:t>Divertor</w:t>
             </w:r>
+            <w:proofErr w:type="spellEnd"/>
           </w:p>
         </w:tc>
       </w:tr>
@@ -4365,14 +5109,34 @@
                 <w:lang w:val="id-ID"/>
               </w:rPr>
             </w:pPr>
+            <w:proofErr w:type="spellStart"/>
             <w:r>
               <w:rPr>
                 <w:i/>
                 <w:iCs/>
                 <w:lang w:val="id-ID"/>
               </w:rPr>
-              <w:t>Single Null</w:t>
+              <w:t>Single</w:t>
             </w:r>
+            <w:proofErr w:type="spellEnd"/>
+            <w:r>
+              <w:rPr>
+                <w:i/>
+                <w:iCs/>
+                <w:lang w:val="id-ID"/>
+              </w:rPr>
+              <w:t xml:space="preserve"> </w:t>
+            </w:r>
+            <w:proofErr w:type="spellStart"/>
+            <w:r>
+              <w:rPr>
+                <w:i/>
+                <w:iCs/>
+                <w:lang w:val="id-ID"/>
+              </w:rPr>
+              <w:t>Null</w:t>
+            </w:r>
+            <w:proofErr w:type="spellEnd"/>
           </w:p>
         </w:tc>
       </w:tr>
@@ -4392,6 +5156,7 @@
                 <w:lang w:val="id-ID"/>
               </w:rPr>
             </w:pPr>
+            <w:proofErr w:type="spellStart"/>
             <w:r>
               <w:rPr>
                 <w:i/>
@@ -4408,6 +5173,7 @@
               </w:rPr>
               <w:t>on</w:t>
             </w:r>
+            <w:proofErr w:type="spellEnd"/>
           </w:p>
         </w:tc>
         <w:tc>
@@ -4447,6 +5213,7 @@
                 <w:lang w:val="id-ID"/>
               </w:rPr>
             </w:pPr>
+            <w:proofErr w:type="spellStart"/>
             <w:r>
               <w:rPr>
                 <w:i/>
@@ -4455,6 +5222,7 @@
               </w:rPr>
               <w:t>Triangularity</w:t>
             </w:r>
+            <w:proofErr w:type="spellEnd"/>
           </w:p>
         </w:tc>
         <w:tc>
@@ -4494,37 +5262,78 @@
           <w:lang w:val="id-ID"/>
         </w:rPr>
         <w:tab/>
-        <w:t xml:space="preserve">Penyusunan material – material komponen reaktor ITER dilakukan menggunakan paket python Neutronic Material Maker. Paket ini menyediakan berbagai data material neutronik yang dapat langsung dipanggil dan digunakan pada kode simulasi neutronik. Selain itu, pengguna dapat membuat material secara manual. </w:t>
-      </w:r>
-      <w:r>
-        <w:rPr>
-          <w:sz w:val="24"/>
-          <w:szCs w:val="28"/>
-          <w:lang w:val="id-ID"/>
-        </w:rPr>
-        <w:t>Gambar __ dan __ menunjukkan contoh penggunaan paket python Neutronic Material Maker</w:t>
-      </w:r>
-    </w:p>
-    <w:p>
-      <w:pPr>
+        <w:t xml:space="preserve">Penyusunan material – material komponen reaktor ITER dilakukan menggunakan paket python </w:t>
+      </w:r>
+      <w:proofErr w:type="spellStart"/>
+      <w:r>
+        <w:rPr>
+          <w:sz w:val="24"/>
+          <w:szCs w:val="28"/>
+          <w:lang w:val="id-ID"/>
+        </w:rPr>
+        <w:t>Neutronic</w:t>
+      </w:r>
+      <w:proofErr w:type="spellEnd"/>
+      <w:r>
+        <w:rPr>
+          <w:sz w:val="24"/>
+          <w:szCs w:val="28"/>
+          <w:lang w:val="id-ID"/>
+        </w:rPr>
+        <w:t xml:space="preserve"> Material Maker. Paket ini menyediakan berbagai data material neutronik yang dapat langsung dipanggil dan digunakan pada kode simulasi neutronik. Selain itu, pengguna dapat membuat material secara manual. </w:t>
+      </w:r>
+      <w:r>
+        <w:rPr>
+          <w:sz w:val="24"/>
+          <w:szCs w:val="28"/>
+          <w:lang w:val="id-ID"/>
+        </w:rPr>
+        <w:t xml:space="preserve">Gambar __ dan __ menunjukkan contoh penggunaan paket python </w:t>
+      </w:r>
+      <w:proofErr w:type="spellStart"/>
+      <w:r>
+        <w:rPr>
+          <w:sz w:val="24"/>
+          <w:szCs w:val="28"/>
+          <w:lang w:val="id-ID"/>
+        </w:rPr>
+        <w:t>Neutronic</w:t>
+      </w:r>
+      <w:proofErr w:type="spellEnd"/>
+      <w:r>
+        <w:rPr>
+          <w:sz w:val="24"/>
+          <w:szCs w:val="28"/>
+          <w:lang w:val="id-ID"/>
+        </w:rPr>
+        <w:t xml:space="preserve"> Material Maker</w:t>
+      </w:r>
+      <w:r>
+        <w:rPr>
+          <w:sz w:val="24"/>
+          <w:szCs w:val="28"/>
+          <w:lang w:val="id-ID"/>
+        </w:rPr>
+        <w:t>.</w:t>
+      </w:r>
+    </w:p>
+    <w:p>
+      <w:pPr>
+        <w:keepNext/>
         <w:jc w:val="center"/>
-        <w:rPr>
-          <w:sz w:val="24"/>
-          <w:szCs w:val="28"/>
-          <w:lang w:val="id-ID"/>
-        </w:rPr>
-      </w:pPr>
-      <w:r>
-        <w:rPr>
+      </w:pPr>
+      <w:r>
+        <w:rPr>
+          <w:noProof/>
           <w:sz w:val="24"/>
           <w:szCs w:val="28"/>
           <w:lang w:val="id-ID"/>
         </w:rPr>
         <w:lastRenderedPageBreak/>
         <w:drawing>
-          <wp:inline distT="0" distB="0" distL="0" distR="0" wp14:anchorId="7A4E1A0B" wp14:editId="214A083E">
-            <wp:extent cx="3077004" cy="1514686"/>
-            <wp:effectExtent l="0" t="0" r="9525" b="9525"/>
+          <wp:inline distT="0" distB="0" distL="0" distR="0" wp14:anchorId="7A4E1A0B" wp14:editId="6147FC5C">
+            <wp:extent cx="2520000" cy="1240496"/>
+            <wp:effectExtent l="0" t="0" r="0" b="0"/>
             <wp:docPr id="8" name="Picture 8"/>
             <wp:cNvGraphicFramePr>
               <a:graphicFrameLocks xmlns:a="http://schemas.openxmlformats.org/drawingml/2006/main" noChangeAspect="1"/>
@@ -4545,7 +5354,7 @@
                   <pic:spPr>
                     <a:xfrm>
                       <a:off x="0" y="0"/>
-                      <a:ext cx="3077004" cy="1514686"/>
+                      <a:ext cx="2520000" cy="1240496"/>
                     </a:xfrm>
                     <a:prstGeom prst="rect">
                       <a:avLst/>
@@ -4557,16 +5366,56 @@
           </wp:inline>
         </w:drawing>
       </w:r>
-      <w:r>
-        <w:rPr>
+    </w:p>
+    <w:p>
+      <w:pPr>
+        <w:pStyle w:val="Caption"/>
+        <w:jc w:val="center"/>
+      </w:pPr>
+      <w:r>
+        <w:t xml:space="preserve">Gambar </w:t>
+      </w:r>
+      <w:r>
+        <w:fldChar w:fldCharType="begin"/>
+      </w:r>
+      <w:r>
+        <w:instrText xml:space="preserve"> SEQ Gambar \* ARABIC </w:instrText>
+      </w:r>
+      <w:r>
+        <w:fldChar w:fldCharType="separate"/>
+      </w:r>
+      <w:r>
+        <w:rPr>
+          <w:noProof/>
+        </w:rPr>
+        <w:t>3</w:t>
+      </w:r>
+      <w:r>
+        <w:fldChar w:fldCharType="end"/>
+      </w:r>
+      <w:r>
+        <w:rPr>
+          <w:lang w:val="id-ID"/>
+        </w:rPr>
+        <w:t xml:space="preserve"> Pembuatan Material Plasma</w:t>
+      </w:r>
+    </w:p>
+    <w:p>
+      <w:pPr>
+        <w:keepNext/>
+        <w:jc w:val="center"/>
+      </w:pPr>
+      <w:r>
+        <w:rPr>
+          <w:noProof/>
           <w:sz w:val="24"/>
           <w:szCs w:val="28"/>
           <w:lang w:val="id-ID"/>
         </w:rPr>
         <w:drawing>
-          <wp:inline distT="0" distB="0" distL="0" distR="0" wp14:anchorId="3907761A" wp14:editId="6859FF92">
-            <wp:extent cx="5252085" cy="553085"/>
-            <wp:effectExtent l="0" t="0" r="5715" b="0"/>
+          <wp:inline distT="0" distB="0" distL="0" distR="0" wp14:anchorId="3907761A" wp14:editId="5010ED76">
+            <wp:extent cx="4411066" cy="464519"/>
+            <wp:effectExtent l="0" t="0" r="0" b="0"/>
             <wp:docPr id="9" name="Picture 9"/>
             <wp:cNvGraphicFramePr>
               <a:graphicFrameLocks xmlns:a="http://schemas.openxmlformats.org/drawingml/2006/main" noChangeAspect="1"/>
@@ -4587,7 +5436,7 @@
                   <pic:spPr>
                     <a:xfrm>
                       <a:off x="0" y="0"/>
-                      <a:ext cx="5252085" cy="553085"/>
+                      <a:ext cx="4426261" cy="466119"/>
                     </a:xfrm>
                     <a:prstGeom prst="rect">
                       <a:avLst/>
@@ -4602,13 +5451,774 @@
     </w:p>
     <w:p>
       <w:pPr>
+        <w:pStyle w:val="Caption"/>
+        <w:jc w:val="center"/>
+        <w:rPr>
+          <w:sz w:val="24"/>
+          <w:szCs w:val="28"/>
+          <w:lang w:val="id-ID"/>
+        </w:rPr>
+      </w:pPr>
+      <w:r>
+        <w:t xml:space="preserve">Gambar </w:t>
+      </w:r>
+      <w:r>
+        <w:fldChar w:fldCharType="begin"/>
+      </w:r>
+      <w:r>
+        <w:instrText xml:space="preserve"> SEQ Gambar \* ARABIC </w:instrText>
+      </w:r>
+      <w:r>
+        <w:fldChar w:fldCharType="separate"/>
+      </w:r>
+      <w:r>
+        <w:rPr>
+          <w:noProof/>
+        </w:rPr>
+        <w:t>4</w:t>
+      </w:r>
+      <w:r>
+        <w:fldChar w:fldCharType="end"/>
+      </w:r>
+      <w:r>
+        <w:rPr>
+          <w:lang w:val="id-ID"/>
+        </w:rPr>
+        <w:t xml:space="preserve"> Pembuatan Material Dinding Pertama</w:t>
+      </w:r>
+    </w:p>
+    <w:p>
+      <w:pPr>
+        <w:rPr>
+          <w:lang w:val="id-ID"/>
+        </w:rPr>
+      </w:pPr>
+      <w:r>
+        <w:rPr>
+          <w:sz w:val="24"/>
+          <w:szCs w:val="28"/>
+          <w:lang w:val="id-ID"/>
+        </w:rPr>
+        <w:tab/>
+        <w:t xml:space="preserve">Penyusunan geometri reaktor ITER dilakukan menggunakan paket python </w:t>
+      </w:r>
+      <w:proofErr w:type="spellStart"/>
+      <w:r>
+        <w:rPr>
+          <w:sz w:val="24"/>
+          <w:szCs w:val="28"/>
+          <w:lang w:val="id-ID"/>
+        </w:rPr>
+        <w:t>Paramak</w:t>
+      </w:r>
+      <w:proofErr w:type="spellEnd"/>
+      <w:r>
+        <w:rPr>
+          <w:sz w:val="24"/>
+          <w:szCs w:val="28"/>
+          <w:lang w:val="id-ID"/>
+        </w:rPr>
+        <w:t xml:space="preserve">. Komponen reaktor ITER disusun satu persatu menggunakan kelas </w:t>
+      </w:r>
+      <w:proofErr w:type="spellStart"/>
+      <w:r>
+        <w:rPr>
+          <w:i/>
+          <w:iCs/>
+          <w:sz w:val="24"/>
+          <w:szCs w:val="28"/>
+          <w:lang w:val="id-ID"/>
+        </w:rPr>
+        <w:t>Shapes</w:t>
+      </w:r>
+      <w:proofErr w:type="spellEnd"/>
+      <w:r>
+        <w:rPr>
+          <w:i/>
+          <w:iCs/>
+          <w:sz w:val="24"/>
+          <w:szCs w:val="28"/>
+          <w:lang w:val="id-ID"/>
+        </w:rPr>
+        <w:t xml:space="preserve"> </w:t>
+      </w:r>
+      <w:r>
+        <w:rPr>
+          <w:sz w:val="24"/>
+          <w:szCs w:val="28"/>
+          <w:lang w:val="id-ID"/>
+        </w:rPr>
+        <w:t xml:space="preserve">dan </w:t>
+      </w:r>
+      <w:proofErr w:type="spellStart"/>
+      <w:r>
+        <w:rPr>
+          <w:i/>
+          <w:iCs/>
+          <w:sz w:val="24"/>
+          <w:szCs w:val="28"/>
+          <w:lang w:val="id-ID"/>
+        </w:rPr>
+        <w:t>Components</w:t>
+      </w:r>
+      <w:proofErr w:type="spellEnd"/>
+      <w:r>
+        <w:rPr>
+          <w:sz w:val="24"/>
+          <w:szCs w:val="28"/>
+          <w:lang w:val="id-ID"/>
+        </w:rPr>
+        <w:t xml:space="preserve">. </w:t>
+      </w:r>
+      <w:r>
+        <w:rPr>
+          <w:sz w:val="24"/>
+          <w:szCs w:val="28"/>
+          <w:lang w:val="id-ID"/>
+        </w:rPr>
+        <w:t xml:space="preserve">Penelitian ini akan menggunakan kelas </w:t>
+      </w:r>
+      <w:proofErr w:type="spellStart"/>
+      <w:r>
+        <w:rPr>
+          <w:i/>
+          <w:iCs/>
+          <w:sz w:val="24"/>
+          <w:szCs w:val="28"/>
+          <w:lang w:val="id-ID"/>
+        </w:rPr>
+        <w:t>Components</w:t>
+      </w:r>
+      <w:proofErr w:type="spellEnd"/>
+      <w:r>
+        <w:rPr>
+          <w:sz w:val="24"/>
+          <w:szCs w:val="28"/>
+          <w:lang w:val="id-ID"/>
+        </w:rPr>
+        <w:t xml:space="preserve"> </w:t>
+      </w:r>
+      <w:proofErr w:type="spellStart"/>
+      <w:r>
+        <w:rPr>
+          <w:i/>
+          <w:iCs/>
+          <w:sz w:val="24"/>
+          <w:szCs w:val="28"/>
+          <w:lang w:val="id-ID"/>
+        </w:rPr>
+        <w:t>BlanketFP</w:t>
+      </w:r>
+      <w:proofErr w:type="spellEnd"/>
+      <w:r>
+        <w:rPr>
+          <w:sz w:val="24"/>
+          <w:szCs w:val="28"/>
+          <w:lang w:val="id-ID"/>
+        </w:rPr>
+        <w:t xml:space="preserve">, </w:t>
+      </w:r>
+      <w:proofErr w:type="spellStart"/>
+      <w:r>
+        <w:rPr>
+          <w:i/>
+          <w:iCs/>
+          <w:sz w:val="24"/>
+          <w:szCs w:val="28"/>
+          <w:lang w:val="id-ID"/>
+        </w:rPr>
+        <w:t>ITERtypeDivertor</w:t>
+      </w:r>
+      <w:proofErr w:type="spellEnd"/>
+      <w:r>
+        <w:rPr>
+          <w:sz w:val="24"/>
+          <w:szCs w:val="28"/>
+          <w:lang w:val="id-ID"/>
+        </w:rPr>
+        <w:t xml:space="preserve">, dan </w:t>
+      </w:r>
+      <w:r>
+        <w:rPr>
+          <w:i/>
+          <w:iCs/>
+          <w:sz w:val="24"/>
+          <w:szCs w:val="28"/>
+          <w:lang w:val="id-ID"/>
+        </w:rPr>
+        <w:t xml:space="preserve">Plasma </w:t>
+      </w:r>
+      <w:r>
+        <w:rPr>
+          <w:sz w:val="24"/>
+          <w:szCs w:val="28"/>
+          <w:lang w:val="id-ID"/>
+        </w:rPr>
+        <w:t xml:space="preserve">untuk membuat geometri </w:t>
+      </w:r>
+      <w:proofErr w:type="spellStart"/>
+      <w:r>
+        <w:rPr>
+          <w:sz w:val="24"/>
+          <w:szCs w:val="28"/>
+          <w:lang w:val="id-ID"/>
+        </w:rPr>
+        <w:t>blanket</w:t>
+      </w:r>
+      <w:proofErr w:type="spellEnd"/>
+      <w:r>
+        <w:rPr>
+          <w:sz w:val="24"/>
+          <w:szCs w:val="28"/>
+          <w:lang w:val="id-ID"/>
+        </w:rPr>
+        <w:t xml:space="preserve">, </w:t>
+      </w:r>
+      <w:proofErr w:type="spellStart"/>
+      <w:r>
+        <w:rPr>
+          <w:sz w:val="24"/>
+          <w:szCs w:val="28"/>
+          <w:lang w:val="id-ID"/>
+        </w:rPr>
+        <w:t>divertor</w:t>
+      </w:r>
+      <w:proofErr w:type="spellEnd"/>
+      <w:r>
+        <w:rPr>
+          <w:sz w:val="24"/>
+          <w:szCs w:val="28"/>
+          <w:lang w:val="id-ID"/>
+        </w:rPr>
+        <w:t xml:space="preserve">, dan plasma. Untuk membuat geometri bejana vakum akan digunakan kelas </w:t>
+      </w:r>
+      <w:proofErr w:type="spellStart"/>
+      <w:r>
+        <w:rPr>
+          <w:i/>
+          <w:iCs/>
+          <w:sz w:val="24"/>
+          <w:szCs w:val="28"/>
+          <w:lang w:val="id-ID"/>
+        </w:rPr>
+        <w:t>Shapes</w:t>
+      </w:r>
+      <w:proofErr w:type="spellEnd"/>
+      <w:r>
+        <w:rPr>
+          <w:lang w:val="id-ID"/>
+        </w:rPr>
+        <w:t xml:space="preserve"> </w:t>
+      </w:r>
+      <w:proofErr w:type="spellStart"/>
+      <w:r>
+        <w:rPr>
+          <w:i/>
+          <w:iCs/>
+          <w:lang w:val="id-ID"/>
+        </w:rPr>
+        <w:t>RotateMixedShape</w:t>
+      </w:r>
+      <w:proofErr w:type="spellEnd"/>
+      <w:r>
+        <w:rPr>
+          <w:i/>
+          <w:iCs/>
+          <w:lang w:val="id-ID"/>
+        </w:rPr>
+        <w:t xml:space="preserve"> </w:t>
+      </w:r>
+      <w:r>
+        <w:rPr>
+          <w:lang w:val="id-ID"/>
+        </w:rPr>
+        <w:t xml:space="preserve">dan </w:t>
+      </w:r>
+      <w:proofErr w:type="spellStart"/>
+      <w:r>
+        <w:rPr>
+          <w:i/>
+          <w:iCs/>
+          <w:lang w:val="id-ID"/>
+        </w:rPr>
+        <w:t>RotateSplineShape</w:t>
+      </w:r>
+      <w:proofErr w:type="spellEnd"/>
+      <w:r>
+        <w:rPr>
+          <w:lang w:val="id-ID"/>
+        </w:rPr>
+        <w:t xml:space="preserve">. Gambar __, __, dan __ menunjukkan contoh penggunaan kelas </w:t>
+      </w:r>
+      <w:proofErr w:type="spellStart"/>
+      <w:r>
+        <w:rPr>
+          <w:i/>
+          <w:iCs/>
+          <w:lang w:val="id-ID"/>
+        </w:rPr>
+        <w:t>Components</w:t>
+      </w:r>
+      <w:proofErr w:type="spellEnd"/>
+      <w:r>
+        <w:rPr>
+          <w:lang w:val="id-ID"/>
+        </w:rPr>
+        <w:t xml:space="preserve"> </w:t>
+      </w:r>
+      <w:proofErr w:type="spellStart"/>
+      <w:r>
+        <w:rPr>
+          <w:i/>
+          <w:iCs/>
+          <w:sz w:val="24"/>
+          <w:szCs w:val="28"/>
+          <w:lang w:val="id-ID"/>
+        </w:rPr>
+        <w:t>BlanketFP</w:t>
+      </w:r>
+      <w:proofErr w:type="spellEnd"/>
+      <w:r>
+        <w:rPr>
+          <w:sz w:val="24"/>
+          <w:szCs w:val="28"/>
+          <w:lang w:val="id-ID"/>
+        </w:rPr>
+        <w:t xml:space="preserve">, </w:t>
+      </w:r>
+      <w:proofErr w:type="spellStart"/>
+      <w:r>
+        <w:rPr>
+          <w:i/>
+          <w:iCs/>
+          <w:sz w:val="24"/>
+          <w:szCs w:val="28"/>
+          <w:lang w:val="id-ID"/>
+        </w:rPr>
+        <w:t>ITERtypeDivertor</w:t>
+      </w:r>
+      <w:proofErr w:type="spellEnd"/>
+      <w:r>
+        <w:rPr>
+          <w:sz w:val="24"/>
+          <w:szCs w:val="28"/>
+          <w:lang w:val="id-ID"/>
+        </w:rPr>
+        <w:t xml:space="preserve">, dan </w:t>
+      </w:r>
+      <w:r>
+        <w:rPr>
+          <w:i/>
+          <w:iCs/>
+          <w:sz w:val="24"/>
+          <w:szCs w:val="28"/>
+          <w:lang w:val="id-ID"/>
+        </w:rPr>
+        <w:t xml:space="preserve">Plasma </w:t>
+      </w:r>
+      <w:r>
+        <w:rPr>
+          <w:lang w:val="id-ID"/>
+        </w:rPr>
+        <w:t xml:space="preserve">dari paket </w:t>
+      </w:r>
+      <w:proofErr w:type="spellStart"/>
+      <w:r>
+        <w:rPr>
+          <w:lang w:val="id-ID"/>
+        </w:rPr>
+        <w:t>paramak</w:t>
+      </w:r>
+      <w:proofErr w:type="spellEnd"/>
+      <w:r>
+        <w:rPr>
+          <w:lang w:val="id-ID"/>
+        </w:rPr>
+        <w:t>.</w:t>
+      </w:r>
+    </w:p>
+    <w:p>
+      <w:pPr>
+        <w:jc w:val="center"/>
+        <w:rPr>
+          <w:noProof/>
+        </w:rPr>
+      </w:pPr>
+      <w:r>
+        <w:rPr>
+          <w:noProof/>
+        </w:rPr>
+        <w:t xml:space="preserve">   </w:t>
+      </w:r>
+    </w:p>
+    <w:p>
+      <w:pPr>
         <w:keepNext/>
         <w:jc w:val="center"/>
       </w:pPr>
       <w:r>
         <w:rPr>
-          <w:lang w:val="id-ID"/>
-        </w:rPr>
+          <w:noProof/>
+        </w:rPr>
+        <w:drawing>
+          <wp:inline distT="0" distB="0" distL="0" distR="0" wp14:anchorId="0F1BD4A1" wp14:editId="39B8E813">
+            <wp:extent cx="4733925" cy="1885950"/>
+            <wp:effectExtent l="0" t="0" r="9525" b="0"/>
+            <wp:docPr id="15" name="Graphic 15"/>
+            <wp:cNvGraphicFramePr>
+              <a:graphicFrameLocks xmlns:a="http://schemas.openxmlformats.org/drawingml/2006/main" noChangeAspect="1"/>
+            </wp:cNvGraphicFramePr>
+            <a:graphic xmlns:a="http://schemas.openxmlformats.org/drawingml/2006/main">
+              <a:graphicData uri="http://schemas.openxmlformats.org/drawingml/2006/picture">
+                <pic:pic xmlns:pic="http://schemas.openxmlformats.org/drawingml/2006/picture">
+                  <pic:nvPicPr>
+                    <pic:cNvPr id="1" name=""/>
+                    <pic:cNvPicPr/>
+                  </pic:nvPicPr>
+                  <pic:blipFill>
+                    <a:blip r:embed="rId10">
+                      <a:extLst>
+                        <a:ext uri="{96DAC541-7B7A-43D3-8B79-37D633B846F1}">
+                          <asvg:svgBlip xmlns:asvg="http://schemas.microsoft.com/office/drawing/2016/SVG/main" r:embed="rId11"/>
+                        </a:ext>
+                      </a:extLst>
+                    </a:blip>
+                    <a:stretch>
+                      <a:fillRect/>
+                    </a:stretch>
+                  </pic:blipFill>
+                  <pic:spPr>
+                    <a:xfrm>
+                      <a:off x="0" y="0"/>
+                      <a:ext cx="4733925" cy="1885950"/>
+                    </a:xfrm>
+                    <a:prstGeom prst="rect">
+                      <a:avLst/>
+                    </a:prstGeom>
+                  </pic:spPr>
+                </pic:pic>
+              </a:graphicData>
+            </a:graphic>
+          </wp:inline>
+        </w:drawing>
+      </w:r>
+    </w:p>
+    <w:p>
+      <w:pPr>
+        <w:pStyle w:val="Caption"/>
+        <w:jc w:val="center"/>
+        <w:rPr>
+          <w:lang w:val="id-ID"/>
+        </w:rPr>
+      </w:pPr>
+      <w:r>
+        <w:t xml:space="preserve">Gambar </w:t>
+      </w:r>
+      <w:r>
+        <w:fldChar w:fldCharType="begin"/>
+      </w:r>
+      <w:r>
+        <w:instrText xml:space="preserve"> SEQ Gambar \* ARABIC </w:instrText>
+      </w:r>
+      <w:r>
+        <w:fldChar w:fldCharType="separate"/>
+      </w:r>
+      <w:r>
+        <w:rPr>
+          <w:noProof/>
+        </w:rPr>
+        <w:t>5</w:t>
+      </w:r>
+      <w:r>
+        <w:fldChar w:fldCharType="end"/>
+      </w:r>
+      <w:r>
+        <w:rPr>
+          <w:lang w:val="id-ID"/>
+        </w:rPr>
+        <w:t xml:space="preserve"> Pembuatan geometri plasma</w:t>
+      </w:r>
+    </w:p>
+    <w:p>
+      <w:pPr>
+        <w:jc w:val="center"/>
+        <w:rPr>
+          <w:noProof/>
+        </w:rPr>
+      </w:pPr>
+    </w:p>
+    <w:p>
+      <w:pPr>
+        <w:jc w:val="center"/>
+        <w:rPr>
+          <w:noProof/>
+        </w:rPr>
+      </w:pPr>
+    </w:p>
+    <w:p>
+      <w:pPr>
+        <w:keepNext/>
+        <w:jc w:val="center"/>
+      </w:pPr>
+      <w:r>
+        <w:rPr>
+          <w:noProof/>
+        </w:rPr>
+        <w:lastRenderedPageBreak/>
+        <w:drawing>
+          <wp:inline distT="0" distB="0" distL="0" distR="0" wp14:anchorId="78DEFF55" wp14:editId="49F5CD44">
+            <wp:extent cx="5252085" cy="1877060"/>
+            <wp:effectExtent l="0" t="0" r="5715" b="8890"/>
+            <wp:docPr id="16" name="Graphic 16"/>
+            <wp:cNvGraphicFramePr>
+              <a:graphicFrameLocks xmlns:a="http://schemas.openxmlformats.org/drawingml/2006/main" noChangeAspect="1"/>
+            </wp:cNvGraphicFramePr>
+            <a:graphic xmlns:a="http://schemas.openxmlformats.org/drawingml/2006/main">
+              <a:graphicData uri="http://schemas.openxmlformats.org/drawingml/2006/picture">
+                <pic:pic xmlns:pic="http://schemas.openxmlformats.org/drawingml/2006/picture">
+                  <pic:nvPicPr>
+                    <pic:cNvPr id="1" name=""/>
+                    <pic:cNvPicPr/>
+                  </pic:nvPicPr>
+                  <pic:blipFill>
+                    <a:blip r:embed="rId12">
+                      <a:extLst>
+                        <a:ext uri="{96DAC541-7B7A-43D3-8B79-37D633B846F1}">
+                          <asvg:svgBlip xmlns:asvg="http://schemas.microsoft.com/office/drawing/2016/SVG/main" r:embed="rId13"/>
+                        </a:ext>
+                      </a:extLst>
+                    </a:blip>
+                    <a:stretch>
+                      <a:fillRect/>
+                    </a:stretch>
+                  </pic:blipFill>
+                  <pic:spPr>
+                    <a:xfrm>
+                      <a:off x="0" y="0"/>
+                      <a:ext cx="5252085" cy="1877060"/>
+                    </a:xfrm>
+                    <a:prstGeom prst="rect">
+                      <a:avLst/>
+                    </a:prstGeom>
+                  </pic:spPr>
+                </pic:pic>
+              </a:graphicData>
+            </a:graphic>
+          </wp:inline>
+        </w:drawing>
+      </w:r>
+    </w:p>
+    <w:p>
+      <w:pPr>
+        <w:pStyle w:val="Caption"/>
+        <w:jc w:val="center"/>
+        <w:rPr>
+          <w:lang w:val="id-ID"/>
+        </w:rPr>
+      </w:pPr>
+      <w:r>
+        <w:t xml:space="preserve">Gambar </w:t>
+      </w:r>
+      <w:r>
+        <w:fldChar w:fldCharType="begin"/>
+      </w:r>
+      <w:r>
+        <w:instrText xml:space="preserve"> SEQ Gambar \* ARABIC </w:instrText>
+      </w:r>
+      <w:r>
+        <w:fldChar w:fldCharType="separate"/>
+      </w:r>
+      <w:r>
+        <w:rPr>
+          <w:noProof/>
+        </w:rPr>
+        <w:t>6</w:t>
+      </w:r>
+      <w:r>
+        <w:fldChar w:fldCharType="end"/>
+      </w:r>
+      <w:r>
+        <w:rPr>
+          <w:lang w:val="id-ID"/>
+        </w:rPr>
+        <w:t xml:space="preserve"> Pembuatan geometri dinding pertama</w:t>
+      </w:r>
+    </w:p>
+    <w:p>
+      <w:pPr>
+        <w:keepNext/>
+        <w:jc w:val="center"/>
+      </w:pPr>
+      <w:r>
+        <w:rPr>
+          <w:noProof/>
+        </w:rPr>
+        <w:drawing>
+          <wp:inline distT="0" distB="0" distL="0" distR="0" wp14:anchorId="608DBA13" wp14:editId="14D47CF0">
+            <wp:extent cx="5252085" cy="1814830"/>
+            <wp:effectExtent l="0" t="0" r="5715" b="0"/>
+            <wp:docPr id="17" name="Graphic 17"/>
+            <wp:cNvGraphicFramePr>
+              <a:graphicFrameLocks xmlns:a="http://schemas.openxmlformats.org/drawingml/2006/main" noChangeAspect="1"/>
+            </wp:cNvGraphicFramePr>
+            <a:graphic xmlns:a="http://schemas.openxmlformats.org/drawingml/2006/main">
+              <a:graphicData uri="http://schemas.openxmlformats.org/drawingml/2006/picture">
+                <pic:pic xmlns:pic="http://schemas.openxmlformats.org/drawingml/2006/picture">
+                  <pic:nvPicPr>
+                    <pic:cNvPr id="1" name=""/>
+                    <pic:cNvPicPr/>
+                  </pic:nvPicPr>
+                  <pic:blipFill>
+                    <a:blip r:embed="rId14">
+                      <a:extLst>
+                        <a:ext uri="{96DAC541-7B7A-43D3-8B79-37D633B846F1}">
+                          <asvg:svgBlip xmlns:asvg="http://schemas.microsoft.com/office/drawing/2016/SVG/main" r:embed="rId15"/>
+                        </a:ext>
+                      </a:extLst>
+                    </a:blip>
+                    <a:stretch>
+                      <a:fillRect/>
+                    </a:stretch>
+                  </pic:blipFill>
+                  <pic:spPr>
+                    <a:xfrm>
+                      <a:off x="0" y="0"/>
+                      <a:ext cx="5252085" cy="1814830"/>
+                    </a:xfrm>
+                    <a:prstGeom prst="rect">
+                      <a:avLst/>
+                    </a:prstGeom>
+                  </pic:spPr>
+                </pic:pic>
+              </a:graphicData>
+            </a:graphic>
+          </wp:inline>
+        </w:drawing>
+      </w:r>
+    </w:p>
+    <w:p>
+      <w:pPr>
+        <w:pStyle w:val="Caption"/>
+        <w:jc w:val="center"/>
+        <w:rPr>
+          <w:lang w:val="id-ID"/>
+        </w:rPr>
+      </w:pPr>
+      <w:r>
+        <w:t xml:space="preserve">Gambar </w:t>
+      </w:r>
+      <w:r>
+        <w:fldChar w:fldCharType="begin"/>
+      </w:r>
+      <w:r>
+        <w:instrText xml:space="preserve"> SEQ Gambar \* ARABIC </w:instrText>
+      </w:r>
+      <w:r>
+        <w:fldChar w:fldCharType="separate"/>
+      </w:r>
+      <w:r>
+        <w:rPr>
+          <w:noProof/>
+        </w:rPr>
+        <w:t>7</w:t>
+      </w:r>
+      <w:r>
+        <w:fldChar w:fldCharType="end"/>
+      </w:r>
+      <w:r>
+        <w:rPr>
+          <w:lang w:val="id-ID"/>
+        </w:rPr>
+        <w:t xml:space="preserve"> Pembuatan geometri </w:t>
+      </w:r>
+      <w:proofErr w:type="spellStart"/>
+      <w:r>
+        <w:rPr>
+          <w:lang w:val="id-ID"/>
+        </w:rPr>
+        <w:t>divertor</w:t>
+      </w:r>
+      <w:proofErr w:type="spellEnd"/>
+    </w:p>
+    <w:p>
+      <w:pPr>
+        <w:ind w:firstLine="720"/>
+        <w:rPr>
+          <w:lang w:val="id-ID"/>
+        </w:rPr>
+      </w:pPr>
+      <w:r>
+        <w:rPr>
+          <w:lang w:val="id-ID"/>
+        </w:rPr>
+        <w:t xml:space="preserve">OpenMC menyediakan pilihan </w:t>
+      </w:r>
+      <w:proofErr w:type="spellStart"/>
+      <w:r>
+        <w:rPr>
+          <w:i/>
+          <w:iCs/>
+          <w:lang w:val="id-ID"/>
+        </w:rPr>
+        <w:t>tally</w:t>
+      </w:r>
+      <w:proofErr w:type="spellEnd"/>
+      <w:r>
+        <w:rPr>
+          <w:lang w:val="id-ID"/>
+        </w:rPr>
+        <w:t xml:space="preserve"> untuk produksi tritium bernama </w:t>
+      </w:r>
+      <w:proofErr w:type="spellStart"/>
+      <w:r>
+        <w:rPr>
+          <w:i/>
+          <w:iCs/>
+          <w:lang w:val="id-ID"/>
+        </w:rPr>
+        <w:t>tally</w:t>
+      </w:r>
+      <w:proofErr w:type="spellEnd"/>
+      <w:r>
+        <w:rPr>
+          <w:i/>
+          <w:iCs/>
+          <w:lang w:val="id-ID"/>
+        </w:rPr>
+        <w:t xml:space="preserve"> </w:t>
+      </w:r>
+      <w:r>
+        <w:rPr>
+          <w:lang w:val="id-ID"/>
+        </w:rPr>
+        <w:t xml:space="preserve">(n, </w:t>
+      </w:r>
+      <w:proofErr w:type="spellStart"/>
+      <w:r>
+        <w:rPr>
+          <w:lang w:val="id-ID"/>
+        </w:rPr>
+        <w:t>Xt</w:t>
+      </w:r>
+      <w:proofErr w:type="spellEnd"/>
+      <w:r>
+        <w:rPr>
+          <w:lang w:val="id-ID"/>
+        </w:rPr>
+        <w:t xml:space="preserve">). </w:t>
+      </w:r>
+    </w:p>
+    <w:p>
+      <w:pPr>
+        <w:keepNext/>
+        <w:jc w:val="center"/>
+      </w:pPr>
+      <w:r>
+        <w:rPr>
+          <w:noProof/>
+          <w:lang w:val="id-ID"/>
+        </w:rPr>
+        <w:lastRenderedPageBreak/>
         <w:drawing>
           <wp:inline distT="0" distB="0" distL="0" distR="0" wp14:anchorId="154892ED" wp14:editId="78E3023B">
             <wp:extent cx="5252085" cy="3049748"/>
@@ -4625,7 +6235,7 @@
                     <pic:cNvPicPr/>
                   </pic:nvPicPr>
                   <pic:blipFill rotWithShape="1">
-                    <a:blip r:embed="rId10"/>
+                    <a:blip r:embed="rId16"/>
                     <a:srcRect t="12295"/>
                     <a:stretch/>
                   </pic:blipFill>
@@ -4677,7 +6287,7 @@
         <w:rPr>
           <w:noProof/>
         </w:rPr>
-        <w:t>3</w:t>
+        <w:t>8</w:t>
       </w:r>
       <w:r>
         <w:fldChar w:fldCharType="end"/>
@@ -4698,7 +6308,6 @@
         <w:rPr>
           <w:noProof/>
         </w:rPr>
-        <w:lastRenderedPageBreak/>
         <w:drawing>
           <wp:inline distT="0" distB="0" distL="0" distR="0" wp14:anchorId="6EE5254C" wp14:editId="67D4B7AA">
             <wp:extent cx="4505325" cy="2486025"/>
@@ -4715,10 +6324,10 @@
                     <pic:cNvPicPr/>
                   </pic:nvPicPr>
                   <pic:blipFill>
-                    <a:blip r:embed="rId11">
+                    <a:blip r:embed="rId17">
                       <a:extLst>
                         <a:ext uri="{96DAC541-7B7A-43D3-8B79-37D633B846F1}">
-                          <asvg:svgBlip xmlns:asvg="http://schemas.microsoft.com/office/drawing/2016/SVG/main" r:embed="rId12"/>
+                          <asvg:svgBlip xmlns:asvg="http://schemas.microsoft.com/office/drawing/2016/SVG/main" r:embed="rId18"/>
                         </a:ext>
                       </a:extLst>
                     </a:blip>
@@ -4766,7 +6375,7 @@
         <w:rPr>
           <w:noProof/>
         </w:rPr>
-        <w:t>4</w:t>
+        <w:t>9</w:t>
       </w:r>
       <w:r>
         <w:fldChar w:fldCharType="end"/>
@@ -4808,8 +6417,6 @@
       <w:pPr>
         <w:pStyle w:val="Heading3"/>
         <w:rPr>
-          <w:i/>
-          <w:iCs/>
           <w:sz w:val="24"/>
           <w:lang w:val="id-ID"/>
         </w:rPr>
@@ -4819,44 +6426,6 @@
           <w:sz w:val="24"/>
         </w:rPr>
         <w:lastRenderedPageBreak/>
-        <w:t>IV.2</w:t>
-      </w:r>
-      <w:r>
-        <w:rPr>
-          <w:sz w:val="24"/>
-          <w:lang w:val="id-ID"/>
-        </w:rPr>
-        <w:t>.2 P</w:t>
-      </w:r>
-      <w:r>
-        <w:rPr>
-          <w:sz w:val="24"/>
-          <w:lang w:val="id-ID"/>
-        </w:rPr>
-        <w:t xml:space="preserve">emilihan </w:t>
-      </w:r>
-      <w:r>
-        <w:rPr>
-          <w:i/>
-          <w:iCs/>
-          <w:sz w:val="24"/>
-          <w:lang w:val="id-ID"/>
-        </w:rPr>
-        <w:t>Tally</w:t>
-      </w:r>
-    </w:p>
-    <w:p>
-      <w:pPr>
-        <w:pStyle w:val="Heading3"/>
-        <w:rPr>
-          <w:sz w:val="24"/>
-          <w:lang w:val="id-ID"/>
-        </w:rPr>
-      </w:pPr>
-      <w:r>
-        <w:rPr>
-          <w:sz w:val="24"/>
-        </w:rPr>
         <w:t>IV.2</w:t>
       </w:r>
       <w:r>
@@ -4903,7 +6472,7 @@
                     </pic:cNvPicPr>
                   </pic:nvPicPr>
                   <pic:blipFill>
-                    <a:blip r:embed="rId13">
+                    <a:blip r:embed="rId19">
                       <a:extLst>
                         <a:ext uri="{28A0092B-C50C-407E-A947-70E740481C1C}">
                           <a14:useLocalDpi xmlns:a14="http://schemas.microsoft.com/office/drawing/2010/main" val="0"/>
@@ -4994,7 +6563,7 @@
                     </pic:cNvPicPr>
                   </pic:nvPicPr>
                   <pic:blipFill>
-                    <a:blip r:embed="rId14">
+                    <a:blip r:embed="rId20">
                       <a:extLst>
                         <a:ext uri="{28A0092B-C50C-407E-A947-70E740481C1C}">
                           <a14:useLocalDpi xmlns:a14="http://schemas.microsoft.com/office/drawing/2010/main" val="0"/>

</xml_diff>